<commit_message>
Prepare for release on SocArXiv
</commit_message>
<xml_diff>
--- a/Shiny/www/The PIAAC Variable Finder Users Guide.docx
+++ b/Shiny/www/The PIAAC Variable Finder Users Guide.docx
@@ -33,26 +33,20 @@
         <w:t>: User’s Guide</w:t>
       </w:r>
     </w:p>
+    <w:p/>
     <w:p>
       <w:pPr>
         <w:rPr>
           <w:lang w:val="de-DE"/>
         </w:rPr>
       </w:pPr>
-    </w:p>
-    <w:p>
-      <w:pPr>
+      <w:r>
         <w:rPr>
           <w:lang w:val="de-DE"/>
         </w:rPr>
-      </w:pPr>
-      <w:r>
-        <w:rPr>
-          <w:lang w:val="de-DE"/>
-        </w:rPr>
         <w:t xml:space="preserve">Nate Breznau, </w:t>
       </w:r>
-      <w:hyperlink r:id="rId4" w:history="1">
+      <w:hyperlink r:id="rId5" w:history="1">
         <w:r>
           <w:rPr>
             <w:rStyle w:val="Hyperlink"/>
@@ -77,7 +71,7 @@
             <wp:extent cx="133350" cy="133350"/>
             <wp:effectExtent l="0" t="0" r="0" b="0"/>
             <wp:docPr id="240065848" name="Graphic 1">
-              <a:hlinkClick xmlns:a="http://schemas.openxmlformats.org/drawingml/2006/main" r:id="rId5"/>
+              <a:hlinkClick xmlns:a="http://schemas.openxmlformats.org/drawingml/2006/main" r:id="rId6"/>
             </wp:docPr>
             <wp:cNvGraphicFramePr>
               <a:graphicFrameLocks xmlns:a="http://schemas.openxmlformats.org/drawingml/2006/main" noChangeAspect="1"/>
@@ -87,15 +81,15 @@
                 <pic:pic xmlns:pic="http://schemas.openxmlformats.org/drawingml/2006/picture">
                   <pic:nvPicPr>
                     <pic:cNvPr id="240065848" name="Graphic 1">
-                      <a:hlinkClick r:id="rId5"/>
+                      <a:hlinkClick r:id="rId6"/>
                     </pic:cNvPr>
                     <pic:cNvPicPr/>
                   </pic:nvPicPr>
                   <pic:blipFill>
-                    <a:blip r:embed="rId6">
+                    <a:blip r:embed="rId7">
                       <a:extLst>
                         <a:ext uri="{96DAC541-7B7A-43D3-8B79-37D633B846F1}">
-                          <asvg:svgBlip xmlns:asvg="http://schemas.microsoft.com/office/drawing/2016/SVG/main" r:embed="rId7"/>
+                          <asvg:svgBlip xmlns:asvg="http://schemas.microsoft.com/office/drawing/2016/SVG/main" r:embed="rId8"/>
                         </a:ext>
                       </a:extLst>
                     </a:blip>
@@ -150,15 +144,36 @@
           <w:i/>
           <w:iCs/>
         </w:rPr>
-        <w:t>Version 0.1</w:t>
+        <w:t>Version 0.</w:t>
       </w:r>
       <w:r>
         <w:rPr>
           <w:i/>
           <w:iCs/>
         </w:rPr>
+        <w:t>2</w:t>
+      </w:r>
+      <w:r>
+        <w:rPr>
+          <w:i/>
+          <w:iCs/>
+        </w:rPr>
         <w:tab/>
-        <w:t xml:space="preserve"> 07.05.2025</w:t>
+        <w:t xml:space="preserve"> </w:t>
+      </w:r>
+      <w:r>
+        <w:rPr>
+          <w:i/>
+          <w:iCs/>
+        </w:rPr>
+        <w:t>24.07</w:t>
+      </w:r>
+      <w:r>
+        <w:rPr>
+          <w:i/>
+          <w:iCs/>
+        </w:rPr>
+        <w:t>.2025</w:t>
       </w:r>
     </w:p>
     <w:p/>
@@ -172,7 +187,7 @@
       <w:r>
         <w:t xml:space="preserve">Web-based version: </w:t>
       </w:r>
-      <w:hyperlink r:id="rId8" w:history="1">
+      <w:hyperlink r:id="rId9" w:history="1">
         <w:r>
           <w:rPr>
             <w:rStyle w:val="Hyperlink"/>
@@ -201,7 +216,7 @@
       <w:r>
         <w:t xml:space="preserve">: </w:t>
       </w:r>
-      <w:hyperlink r:id="rId9" w:history="1">
+      <w:hyperlink r:id="rId10" w:history="1">
         <w:r>
           <w:rPr>
             <w:rStyle w:val="Hyperlink"/>
@@ -214,14 +229,3536 @@
       </w:r>
     </w:p>
     <w:p/>
+    <w:p>
+      <w:pPr>
+        <w:rPr>
+          <w:b/>
+          <w:bCs/>
+        </w:rPr>
+      </w:pPr>
+      <w:r>
+        <w:br w:type="page"/>
+      </w:r>
+    </w:p>
+    <w:p>
+      <w:pPr>
+        <w:pStyle w:val="Heading1"/>
+        <w:spacing w:after="120" w:line="240" w:lineRule="auto"/>
+      </w:pPr>
+      <w:r>
+        <w:lastRenderedPageBreak/>
+        <w:t>User Interface – Quick Start</w:t>
+      </w:r>
+    </w:p>
+    <w:p>
+      <w:pPr>
+        <w:jc w:val="center"/>
+      </w:pPr>
+      <w:r>
+        <w:rPr>
+          <w:noProof/>
+        </w:rPr>
+        <w:drawing>
+          <wp:inline distT="0" distB="0" distL="0" distR="0" wp14:anchorId="4C76EC37" wp14:editId="43A5562D">
+            <wp:extent cx="6361346" cy="2565780"/>
+            <wp:effectExtent l="0" t="0" r="1905" b="6350"/>
+            <wp:docPr id="45088111" name="Picture 1"/>
+            <wp:cNvGraphicFramePr>
+              <a:graphicFrameLocks xmlns:a="http://schemas.openxmlformats.org/drawingml/2006/main" noChangeAspect="1"/>
+            </wp:cNvGraphicFramePr>
+            <a:graphic xmlns:a="http://schemas.openxmlformats.org/drawingml/2006/main">
+              <a:graphicData uri="http://schemas.openxmlformats.org/drawingml/2006/picture">
+                <pic:pic xmlns:pic="http://schemas.openxmlformats.org/drawingml/2006/picture">
+                  <pic:nvPicPr>
+                    <pic:cNvPr id="45088111" name="Picture 45088111"/>
+                    <pic:cNvPicPr/>
+                  </pic:nvPicPr>
+                  <pic:blipFill rotWithShape="1">
+                    <a:blip r:embed="rId11" cstate="print">
+                      <a:extLst>
+                        <a:ext uri="{28A0092B-C50C-407E-A947-70E740481C1C}">
+                          <a14:useLocalDpi xmlns:a14="http://schemas.microsoft.com/office/drawing/2010/main" val="0"/>
+                        </a:ext>
+                      </a:extLst>
+                    </a:blip>
+                    <a:srcRect t="11576" b="16720"/>
+                    <a:stretch>
+                      <a:fillRect/>
+                    </a:stretch>
+                  </pic:blipFill>
+                  <pic:spPr bwMode="auto">
+                    <a:xfrm>
+                      <a:off x="0" y="0"/>
+                      <a:ext cx="6369068" cy="2568894"/>
+                    </a:xfrm>
+                    <a:prstGeom prst="rect">
+                      <a:avLst/>
+                    </a:prstGeom>
+                    <a:ln>
+                      <a:noFill/>
+                    </a:ln>
+                    <a:extLst>
+                      <a:ext uri="{53640926-AAD7-44D8-BBD7-CCE9431645EC}">
+                        <a14:shadowObscured xmlns:a14="http://schemas.microsoft.com/office/drawing/2010/main"/>
+                      </a:ext>
+                    </a:extLst>
+                  </pic:spPr>
+                </pic:pic>
+              </a:graphicData>
+            </a:graphic>
+          </wp:inline>
+        </w:drawing>
+      </w:r>
+    </w:p>
+    <w:p>
+      <w:pPr>
+        <w:pStyle w:val="ListParagraph"/>
+        <w:numPr>
+          <w:ilvl w:val="0"/>
+          <w:numId w:val="1"/>
+        </w:numPr>
+        <w:spacing w:after="0" w:line="276" w:lineRule="auto"/>
+        <w:rPr>
+          <w:b/>
+          <w:bCs/>
+          <w:sz w:val="22"/>
+          <w:szCs w:val="22"/>
+        </w:rPr>
+      </w:pPr>
+      <w:r>
+        <w:rPr>
+          <w:b/>
+          <w:bCs/>
+          <w:sz w:val="22"/>
+          <w:szCs w:val="22"/>
+        </w:rPr>
+        <w:t xml:space="preserve">Search </w:t>
+      </w:r>
+    </w:p>
+    <w:p>
+      <w:pPr>
+        <w:pStyle w:val="ListParagraph"/>
+        <w:numPr>
+          <w:ilvl w:val="1"/>
+          <w:numId w:val="1"/>
+        </w:numPr>
+        <w:spacing w:after="0" w:line="276" w:lineRule="auto"/>
+        <w:rPr>
+          <w:sz w:val="22"/>
+          <w:szCs w:val="22"/>
+        </w:rPr>
+      </w:pPr>
+      <w:r>
+        <w:rPr>
+          <w:sz w:val="22"/>
+          <w:szCs w:val="22"/>
+        </w:rPr>
+        <w:t xml:space="preserve">“Main Search” will filter on exact text strings. It is not a Boolean search. </w:t>
+      </w:r>
+    </w:p>
+    <w:p>
+      <w:pPr>
+        <w:pStyle w:val="ListParagraph"/>
+        <w:numPr>
+          <w:ilvl w:val="1"/>
+          <w:numId w:val="1"/>
+        </w:numPr>
+        <w:spacing w:after="0" w:line="276" w:lineRule="auto"/>
+        <w:rPr>
+          <w:sz w:val="22"/>
+          <w:szCs w:val="22"/>
+        </w:rPr>
+      </w:pPr>
+      <w:r>
+        <w:rPr>
+          <w:sz w:val="22"/>
+          <w:szCs w:val="22"/>
+        </w:rPr>
+        <w:t>“Search Within Results”. To get sub filtering (like a Boolean “AND”) use this bar.</w:t>
+      </w:r>
+    </w:p>
+    <w:p>
+      <w:pPr>
+        <w:pStyle w:val="ListParagraph"/>
+        <w:numPr>
+          <w:ilvl w:val="0"/>
+          <w:numId w:val="1"/>
+        </w:numPr>
+        <w:spacing w:after="0" w:line="276" w:lineRule="auto"/>
+        <w:rPr>
+          <w:b/>
+          <w:bCs/>
+          <w:sz w:val="22"/>
+          <w:szCs w:val="22"/>
+        </w:rPr>
+      </w:pPr>
+      <w:proofErr w:type="spellStart"/>
+      <w:r>
+        <w:rPr>
+          <w:b/>
+          <w:bCs/>
+          <w:sz w:val="22"/>
+          <w:szCs w:val="22"/>
+        </w:rPr>
+        <w:t>Subsetting</w:t>
+      </w:r>
+      <w:proofErr w:type="spellEnd"/>
+      <w:r>
+        <w:rPr>
+          <w:b/>
+          <w:bCs/>
+          <w:sz w:val="22"/>
+          <w:szCs w:val="22"/>
+        </w:rPr>
+        <w:t xml:space="preserve"> Options</w:t>
+      </w:r>
+    </w:p>
+    <w:p>
+      <w:pPr>
+        <w:pStyle w:val="ListParagraph"/>
+        <w:numPr>
+          <w:ilvl w:val="1"/>
+          <w:numId w:val="1"/>
+        </w:numPr>
+        <w:spacing w:after="0" w:line="276" w:lineRule="auto"/>
+        <w:rPr>
+          <w:sz w:val="22"/>
+          <w:szCs w:val="22"/>
+        </w:rPr>
+      </w:pPr>
+      <w:r>
+        <w:rPr>
+          <w:sz w:val="22"/>
+          <w:szCs w:val="22"/>
+        </w:rPr>
+        <w:t xml:space="preserve">“Show Trend Variables”. When ticked, only variables that are a ‘strict’ or ‘soft’ </w:t>
+      </w:r>
+      <w:proofErr w:type="gramStart"/>
+      <w:r>
+        <w:rPr>
+          <w:sz w:val="22"/>
+          <w:szCs w:val="22"/>
+        </w:rPr>
+        <w:t>trend, or</w:t>
+      </w:r>
+      <w:proofErr w:type="gramEnd"/>
+      <w:r>
+        <w:rPr>
+          <w:sz w:val="22"/>
+          <w:szCs w:val="22"/>
+        </w:rPr>
+        <w:t xml:space="preserve"> derived and repeated across both Cycles will be shown.</w:t>
+      </w:r>
+    </w:p>
+    <w:p>
+      <w:pPr>
+        <w:pStyle w:val="ListParagraph"/>
+        <w:numPr>
+          <w:ilvl w:val="1"/>
+          <w:numId w:val="1"/>
+        </w:numPr>
+        <w:spacing w:after="0" w:line="276" w:lineRule="auto"/>
+        <w:rPr>
+          <w:sz w:val="22"/>
+          <w:szCs w:val="22"/>
+        </w:rPr>
+      </w:pPr>
+      <w:r>
+        <w:rPr>
+          <w:sz w:val="22"/>
+          <w:szCs w:val="22"/>
+        </w:rPr>
+        <w:t>“Show Only PUF Non-</w:t>
+      </w:r>
+      <w:proofErr w:type="spellStart"/>
+      <w:r>
+        <w:rPr>
+          <w:sz w:val="22"/>
+          <w:szCs w:val="22"/>
+        </w:rPr>
+        <w:t>Missings</w:t>
+      </w:r>
+      <w:proofErr w:type="spellEnd"/>
+      <w:r>
+        <w:rPr>
+          <w:sz w:val="22"/>
+          <w:szCs w:val="22"/>
+        </w:rPr>
+        <w:t xml:space="preserve">”. When ticked, only variables that have at least one country-cycle set of non-missing values samples will be shown </w:t>
+      </w:r>
+      <w:r>
+        <w:rPr>
+          <w:sz w:val="22"/>
+          <w:szCs w:val="22"/>
+        </w:rPr>
+        <w:t>(for Germany and the United Kingdom)</w:t>
+      </w:r>
+      <w:r>
+        <w:rPr>
+          <w:sz w:val="22"/>
+          <w:szCs w:val="22"/>
+        </w:rPr>
+        <w:t xml:space="preserve">. </w:t>
+      </w:r>
+    </w:p>
+    <w:p>
+      <w:pPr>
+        <w:pStyle w:val="ListParagraph"/>
+        <w:numPr>
+          <w:ilvl w:val="0"/>
+          <w:numId w:val="1"/>
+        </w:numPr>
+        <w:spacing w:after="0" w:line="276" w:lineRule="auto"/>
+        <w:rPr>
+          <w:b/>
+          <w:bCs/>
+          <w:sz w:val="22"/>
+          <w:szCs w:val="22"/>
+        </w:rPr>
+      </w:pPr>
+      <w:r>
+        <w:rPr>
+          <w:b/>
+          <w:bCs/>
+          <w:sz w:val="22"/>
+          <w:szCs w:val="22"/>
+        </w:rPr>
+        <w:t>Links</w:t>
+      </w:r>
+    </w:p>
+    <w:p>
+      <w:pPr>
+        <w:pStyle w:val="ListParagraph"/>
+        <w:numPr>
+          <w:ilvl w:val="1"/>
+          <w:numId w:val="1"/>
+        </w:numPr>
+        <w:spacing w:after="0" w:line="276" w:lineRule="auto"/>
+        <w:rPr>
+          <w:sz w:val="22"/>
+          <w:szCs w:val="22"/>
+        </w:rPr>
+      </w:pPr>
+      <w:r>
+        <w:rPr>
+          <w:sz w:val="22"/>
+          <w:szCs w:val="22"/>
+        </w:rPr>
+        <w:t>User’s Guide links to the most current version of this document</w:t>
+      </w:r>
+    </w:p>
+    <w:p>
+      <w:pPr>
+        <w:pStyle w:val="ListParagraph"/>
+        <w:numPr>
+          <w:ilvl w:val="1"/>
+          <w:numId w:val="1"/>
+        </w:numPr>
+        <w:spacing w:after="0" w:line="276" w:lineRule="auto"/>
+        <w:rPr>
+          <w:sz w:val="22"/>
+          <w:szCs w:val="22"/>
+        </w:rPr>
+      </w:pPr>
+      <w:r>
+        <w:rPr>
+          <w:sz w:val="22"/>
+          <w:szCs w:val="22"/>
+        </w:rPr>
+        <w:t>License CCBY4.0 means that all materials are freely usable for non-commercial purposes with proper citation</w:t>
+      </w:r>
+    </w:p>
+    <w:p>
+      <w:pPr>
+        <w:pStyle w:val="ListParagraph"/>
+        <w:numPr>
+          <w:ilvl w:val="1"/>
+          <w:numId w:val="1"/>
+        </w:numPr>
+        <w:spacing w:after="0" w:line="276" w:lineRule="auto"/>
+        <w:rPr>
+          <w:sz w:val="22"/>
+          <w:szCs w:val="22"/>
+        </w:rPr>
+      </w:pPr>
+      <w:r>
+        <w:rPr>
+          <w:sz w:val="22"/>
+          <w:szCs w:val="22"/>
+        </w:rPr>
+        <w:t xml:space="preserve">Suggested citation is: </w:t>
+      </w:r>
+      <w:r>
+        <w:rPr>
+          <w:sz w:val="22"/>
+          <w:szCs w:val="22"/>
+        </w:rPr>
+        <w:t>Breznau, Nate. 2025. PIAAC Variable Finder.</w:t>
+      </w:r>
+      <w:r>
+        <w:rPr>
+          <w:sz w:val="22"/>
+          <w:szCs w:val="22"/>
+        </w:rPr>
+        <w:t xml:space="preserve"> </w:t>
+      </w:r>
+      <w:r>
+        <w:rPr>
+          <w:sz w:val="22"/>
+          <w:szCs w:val="22"/>
+        </w:rPr>
+        <w:t>German Institute for Adult Education - Leibniz Center for Lifelong Learning.</w:t>
+      </w:r>
+      <w:r>
+        <w:rPr>
+          <w:sz w:val="22"/>
+          <w:szCs w:val="22"/>
+        </w:rPr>
+        <w:t xml:space="preserve"> </w:t>
+      </w:r>
+      <w:hyperlink r:id="rId12" w:history="1">
+        <w:r>
+          <w:rPr>
+            <w:rStyle w:val="Hyperlink"/>
+            <w:sz w:val="22"/>
+            <w:szCs w:val="22"/>
+          </w:rPr>
+          <w:t>https://doi.org/10.5281/zenodo.15817634</w:t>
+        </w:r>
+      </w:hyperlink>
+      <w:r>
+        <w:rPr>
+          <w:sz w:val="22"/>
+          <w:szCs w:val="22"/>
+        </w:rPr>
+        <w:t xml:space="preserve"> </w:t>
+      </w:r>
+    </w:p>
+    <w:p>
+      <w:pPr>
+        <w:pStyle w:val="ListParagraph"/>
+        <w:numPr>
+          <w:ilvl w:val="1"/>
+          <w:numId w:val="1"/>
+        </w:numPr>
+        <w:spacing w:after="0" w:line="276" w:lineRule="auto"/>
+        <w:rPr>
+          <w:sz w:val="22"/>
+          <w:szCs w:val="22"/>
+        </w:rPr>
+      </w:pPr>
+      <w:r>
+        <w:rPr>
+          <w:sz w:val="22"/>
+          <w:szCs w:val="22"/>
+        </w:rPr>
+        <w:t>A link to email Nate Breznau with bug reporting, suggestions or comments</w:t>
+      </w:r>
+    </w:p>
+    <w:p>
+      <w:pPr>
+        <w:pStyle w:val="ListParagraph"/>
+        <w:numPr>
+          <w:ilvl w:val="0"/>
+          <w:numId w:val="1"/>
+        </w:numPr>
+        <w:spacing w:after="0" w:line="276" w:lineRule="auto"/>
+        <w:rPr>
+          <w:b/>
+          <w:bCs/>
+          <w:sz w:val="22"/>
+          <w:szCs w:val="22"/>
+        </w:rPr>
+      </w:pPr>
+      <w:r>
+        <w:rPr>
+          <w:b/>
+          <w:bCs/>
+          <w:sz w:val="22"/>
+          <w:szCs w:val="22"/>
+        </w:rPr>
+        <w:t>Search Results</w:t>
+      </w:r>
+    </w:p>
+    <w:p>
+      <w:pPr>
+        <w:pStyle w:val="ListParagraph"/>
+        <w:numPr>
+          <w:ilvl w:val="1"/>
+          <w:numId w:val="1"/>
+        </w:numPr>
+        <w:spacing w:after="0" w:line="276" w:lineRule="auto"/>
+        <w:rPr>
+          <w:sz w:val="22"/>
+          <w:szCs w:val="22"/>
+        </w:rPr>
+      </w:pPr>
+      <w:r>
+        <w:rPr>
+          <w:sz w:val="22"/>
+          <w:szCs w:val="22"/>
+        </w:rPr>
+        <w:t>Interactive. Click (or activate with touch screen) on a given result to highlight it and then see the appropriate metadata below.</w:t>
+      </w:r>
+    </w:p>
+    <w:p>
+      <w:pPr>
+        <w:pStyle w:val="ListParagraph"/>
+        <w:numPr>
+          <w:ilvl w:val="1"/>
+          <w:numId w:val="1"/>
+        </w:numPr>
+        <w:spacing w:after="0" w:line="276" w:lineRule="auto"/>
+        <w:rPr>
+          <w:sz w:val="22"/>
+          <w:szCs w:val="22"/>
+        </w:rPr>
+      </w:pPr>
+      <w:r>
+        <w:rPr>
+          <w:sz w:val="22"/>
+          <w:szCs w:val="22"/>
+        </w:rPr>
+        <w:t xml:space="preserve">Seven per page. Click on the numbers below this window to advance through the pages of results. All results are shown at first, but all searching and </w:t>
+      </w:r>
+      <w:proofErr w:type="spellStart"/>
+      <w:r>
+        <w:rPr>
+          <w:sz w:val="22"/>
+          <w:szCs w:val="22"/>
+        </w:rPr>
+        <w:t>subsetting</w:t>
+      </w:r>
+      <w:proofErr w:type="spellEnd"/>
+      <w:r>
+        <w:rPr>
+          <w:sz w:val="22"/>
+          <w:szCs w:val="22"/>
+        </w:rPr>
+        <w:t xml:space="preserve"> </w:t>
+      </w:r>
+      <w:proofErr w:type="gramStart"/>
+      <w:r>
+        <w:rPr>
+          <w:sz w:val="22"/>
+          <w:szCs w:val="22"/>
+        </w:rPr>
+        <w:t>is</w:t>
+      </w:r>
+      <w:proofErr w:type="gramEnd"/>
+      <w:r>
+        <w:rPr>
+          <w:sz w:val="22"/>
+          <w:szCs w:val="22"/>
+        </w:rPr>
+        <w:t xml:space="preserve"> dynamic, so it updates as you type or tick. </w:t>
+      </w:r>
+    </w:p>
+    <w:p>
+      <w:pPr>
+        <w:pStyle w:val="ListParagraph"/>
+        <w:numPr>
+          <w:ilvl w:val="1"/>
+          <w:numId w:val="1"/>
+        </w:numPr>
+        <w:spacing w:after="0" w:line="276" w:lineRule="auto"/>
+        <w:rPr>
+          <w:sz w:val="22"/>
+          <w:szCs w:val="22"/>
+        </w:rPr>
+      </w:pPr>
+      <w:r>
+        <w:rPr>
+          <w:sz w:val="22"/>
+          <w:szCs w:val="22"/>
+        </w:rPr>
+        <w:t>Includes the main information: variable name as it is in the PIAAC data, label taken from PIAAC and which cycle it is in</w:t>
+      </w:r>
+    </w:p>
+    <w:p>
+      <w:pPr>
+        <w:pStyle w:val="ListParagraph"/>
+        <w:numPr>
+          <w:ilvl w:val="0"/>
+          <w:numId w:val="1"/>
+        </w:numPr>
+        <w:rPr>
+          <w:b/>
+          <w:bCs/>
+          <w:sz w:val="22"/>
+          <w:szCs w:val="22"/>
+        </w:rPr>
+      </w:pPr>
+      <w:r>
+        <w:rPr>
+          <w:b/>
+          <w:bCs/>
+          <w:sz w:val="22"/>
+          <w:szCs w:val="22"/>
+        </w:rPr>
+        <w:t>Metadata</w:t>
+      </w:r>
+    </w:p>
+    <w:p>
+      <w:pPr>
+        <w:pStyle w:val="ListParagraph"/>
+        <w:numPr>
+          <w:ilvl w:val="1"/>
+          <w:numId w:val="1"/>
+        </w:numPr>
+        <w:rPr>
+          <w:sz w:val="22"/>
+          <w:szCs w:val="22"/>
+        </w:rPr>
+      </w:pPr>
+      <w:r>
+        <w:rPr>
+          <w:sz w:val="22"/>
+          <w:szCs w:val="22"/>
+        </w:rPr>
+        <w:t>Trend. Includes the “STATUS” if it is ‘Strict’ (identical between cycles), ‘Soft’ (comparable, but different wording and/or answer categories), ‘Derived’ (</w:t>
+      </w:r>
+      <w:r>
+        <w:rPr>
+          <w:sz w:val="22"/>
+          <w:szCs w:val="22"/>
+        </w:rPr>
+        <w:t>a constructed variable exists in both Cycles, theoretically a trend, but measurement can differ</w:t>
+      </w:r>
+      <w:r>
+        <w:rPr>
+          <w:sz w:val="22"/>
+          <w:szCs w:val="22"/>
+        </w:rPr>
+        <w:t>), ‘NA’ not a trend, or ‘Cy 1’ or ‘Cy 2’ only.</w:t>
+      </w:r>
+    </w:p>
+    <w:p>
+      <w:pPr>
+        <w:pStyle w:val="ListParagraph"/>
+        <w:numPr>
+          <w:ilvl w:val="1"/>
+          <w:numId w:val="1"/>
+        </w:numPr>
+        <w:rPr>
+          <w:sz w:val="22"/>
+          <w:szCs w:val="22"/>
+        </w:rPr>
+      </w:pPr>
+      <w:r>
+        <w:rPr>
+          <w:sz w:val="22"/>
+          <w:szCs w:val="22"/>
+        </w:rPr>
+        <w:t>Verbatim question text in English and German (except for derived variables)</w:t>
+      </w:r>
+    </w:p>
+    <w:p>
+      <w:pPr>
+        <w:pStyle w:val="ListParagraph"/>
+        <w:numPr>
+          <w:ilvl w:val="1"/>
+          <w:numId w:val="1"/>
+        </w:numPr>
+        <w:rPr>
+          <w:sz w:val="22"/>
+          <w:szCs w:val="22"/>
+        </w:rPr>
+      </w:pPr>
+      <w:r>
+        <w:rPr>
+          <w:sz w:val="22"/>
+          <w:szCs w:val="22"/>
+        </w:rPr>
+        <w:t xml:space="preserve">Related variables. Variables that ask related </w:t>
+      </w:r>
+      <w:proofErr w:type="gramStart"/>
+      <w:r>
+        <w:rPr>
+          <w:sz w:val="22"/>
+          <w:szCs w:val="22"/>
+        </w:rPr>
+        <w:t>questions,</w:t>
+      </w:r>
+      <w:proofErr w:type="gramEnd"/>
+      <w:r>
+        <w:rPr>
+          <w:sz w:val="22"/>
+          <w:szCs w:val="22"/>
+        </w:rPr>
+        <w:t xml:space="preserve"> are used to </w:t>
+      </w:r>
+      <w:proofErr w:type="gramStart"/>
+      <w:r>
+        <w:rPr>
+          <w:sz w:val="22"/>
+          <w:szCs w:val="22"/>
+        </w:rPr>
+        <w:t>construct the variable</w:t>
+      </w:r>
+      <w:proofErr w:type="gramEnd"/>
+      <w:r>
+        <w:rPr>
+          <w:sz w:val="22"/>
+          <w:szCs w:val="22"/>
+        </w:rPr>
+        <w:t>, or link trends</w:t>
+      </w:r>
+    </w:p>
+    <w:p>
+      <w:pPr>
+        <w:pStyle w:val="Heading1"/>
+      </w:pPr>
+      <w:r>
+        <w:lastRenderedPageBreak/>
+        <w:t>Detailed Description</w:t>
+      </w:r>
+    </w:p>
+    <w:p>
+      <w:pPr>
+        <w:rPr>
+          <w:sz w:val="22"/>
+          <w:szCs w:val="22"/>
+        </w:rPr>
+      </w:pPr>
+      <w:r>
+        <w:rPr>
+          <w:sz w:val="22"/>
+          <w:szCs w:val="22"/>
+        </w:rPr>
+        <w:t xml:space="preserve">The user interface (UI) contains three primary regions. The left-hand sidebar has two search fields (Figure 1.1). The Main Search filters the entire database directly. It is not Boolean, so words and phrases must be exact. As of version 1.0, most fields have both English and German meta data. The app does not engage in any translation however, so in some cases the ostensibly same word in both languages could yield different results. The Search Within Results field searches within those results already showing. </w:t>
+      </w:r>
+    </w:p>
+    <w:p>
+      <w:pPr>
+        <w:rPr>
+          <w:sz w:val="22"/>
+          <w:szCs w:val="22"/>
+        </w:rPr>
+      </w:pPr>
+      <w:r>
+        <w:rPr>
+          <w:sz w:val="22"/>
+          <w:szCs w:val="22"/>
+        </w:rPr>
+        <w:t>Next in the sidebar are two check boxes that default as unticked (Figure 1.2).  If the user ticks the Show Trend Variables box, it will filter the results to include only strict and soft trend variables. Corresponding to this is the “TREND STATUS” variable in Figure 1.5 which can have “NA” which means ‘not applicable’ and indicates no trend, “Derived” which indicates it is most likely a trend variable but the variable from the other Cycle has a different name (usually with “C2” at the end, “Cy 1 only” or “Cy 2 only” which is self-evidence, and “soft” or “strict” indicating face (roughly speaking) or both face and content validity (strictly speaking) in the measure across the two Cycles. If the user ticks the Show Only PUF Non-</w:t>
+      </w:r>
+      <w:proofErr w:type="spellStart"/>
+      <w:r>
+        <w:rPr>
+          <w:sz w:val="22"/>
+          <w:szCs w:val="22"/>
+        </w:rPr>
+        <w:t>Missings</w:t>
+      </w:r>
+      <w:proofErr w:type="spellEnd"/>
+      <w:r>
+        <w:rPr>
+          <w:sz w:val="22"/>
+          <w:szCs w:val="22"/>
+        </w:rPr>
+        <w:t xml:space="preserve"> box, it will only show variables that have non-missing data in at least one cycle and at least one country (Germany or the United Kingdom). In other words, when this box is not ticked it will show many variables that exist in PIAAC but are all missing values in the PUFs. Corresponding to this variable in Figure 1.5 is the field for “NON-MISSING in PUF:”, which will populate with the value “No” for every variable when the box is ticked. </w:t>
+      </w:r>
+    </w:p>
+    <w:p>
+      <w:pPr>
+        <w:rPr>
+          <w:sz w:val="22"/>
+          <w:szCs w:val="22"/>
+        </w:rPr>
+      </w:pPr>
+      <w:r>
+        <w:rPr>
+          <w:sz w:val="22"/>
+          <w:szCs w:val="22"/>
+        </w:rPr>
+        <w:t xml:space="preserve">Figure 1.3 is a link to the User’s Guide which contains the same basic information relayed here, but with a bullet point structure and more details as part of the app’s technical documentation. Directly </w:t>
+      </w:r>
+      <w:proofErr w:type="gramStart"/>
+      <w:r>
+        <w:rPr>
+          <w:sz w:val="22"/>
+          <w:szCs w:val="22"/>
+        </w:rPr>
+        <w:t>below this</w:t>
+      </w:r>
+      <w:proofErr w:type="gramEnd"/>
+      <w:r>
+        <w:rPr>
+          <w:sz w:val="22"/>
+          <w:szCs w:val="22"/>
+        </w:rPr>
+        <w:t xml:space="preserve"> is the preferred citation. The DOI for the app works through Zenodo. This is a free to use service that has a </w:t>
+      </w:r>
+      <w:proofErr w:type="spellStart"/>
+      <w:r>
+        <w:rPr>
+          <w:sz w:val="22"/>
+          <w:szCs w:val="22"/>
+        </w:rPr>
+        <w:t>Github</w:t>
+      </w:r>
+      <w:proofErr w:type="spellEnd"/>
+      <w:r>
+        <w:rPr>
+          <w:sz w:val="22"/>
+          <w:szCs w:val="22"/>
+        </w:rPr>
+        <w:t xml:space="preserve"> plugin. It automatically generates a DOI and keeps up with newer versions of the repository supporting the app. Zenodo works stand alone and with many other workflow and repository services. Thus, Zenodo is an ideal open science tool.</w:t>
+      </w:r>
+    </w:p>
+    <w:p>
+      <w:pPr>
+        <w:rPr>
+          <w:sz w:val="22"/>
+          <w:szCs w:val="22"/>
+        </w:rPr>
+      </w:pPr>
+      <w:r>
+        <w:rPr>
+          <w:sz w:val="22"/>
+          <w:szCs w:val="22"/>
+        </w:rPr>
+        <w:t xml:space="preserve">Figure 1.4 is the main results panel in the center-right region of the app. It displays the first 7 variable results in alphabetical order (the order of the </w:t>
+      </w:r>
+      <w:proofErr w:type="spellStart"/>
+      <w:r>
+        <w:rPr>
+          <w:sz w:val="22"/>
+          <w:szCs w:val="22"/>
+        </w:rPr>
+        <w:t>dataframe</w:t>
+      </w:r>
+      <w:proofErr w:type="spellEnd"/>
+      <w:r>
+        <w:rPr>
+          <w:sz w:val="22"/>
+          <w:szCs w:val="22"/>
+        </w:rPr>
+        <w:t xml:space="preserve">). I elected to display 7 per page, because on most devices this seemed to maximize space allowing the other two panels to be viewable on most single monitor screens. These features are all easily customizable. Once a user is familiar with Shiny, it is incredibly easy to use, especially by </w:t>
+      </w:r>
+      <w:proofErr w:type="gramStart"/>
+      <w:r>
+        <w:rPr>
+          <w:sz w:val="22"/>
+          <w:szCs w:val="22"/>
+        </w:rPr>
+        <w:t>asking</w:t>
+      </w:r>
+      <w:proofErr w:type="gramEnd"/>
+      <w:r>
+        <w:rPr>
+          <w:sz w:val="22"/>
+          <w:szCs w:val="22"/>
+        </w:rPr>
+        <w:t xml:space="preserve"> Gen AI. My point is that </w:t>
+      </w:r>
+      <w:proofErr w:type="spellStart"/>
+      <w:proofErr w:type="gramStart"/>
+      <w:r>
+        <w:rPr>
+          <w:sz w:val="22"/>
+          <w:szCs w:val="22"/>
+        </w:rPr>
+        <w:t>user’s</w:t>
+      </w:r>
+      <w:proofErr w:type="spellEnd"/>
+      <w:proofErr w:type="gramEnd"/>
+      <w:r>
+        <w:rPr>
+          <w:sz w:val="22"/>
+          <w:szCs w:val="22"/>
+        </w:rPr>
+        <w:t xml:space="preserve"> are encouraged to customize their experience. In addition, feedback is welcome, therefore the final line at the bottom of Figure 1.3 (the side panel) is a link to my email to suggest modifications and report any bugs. </w:t>
+      </w:r>
+    </w:p>
+    <w:p>
+      <w:pPr>
+        <w:rPr>
+          <w:sz w:val="22"/>
+          <w:szCs w:val="22"/>
+        </w:rPr>
+      </w:pPr>
+      <w:r>
+        <w:rPr>
+          <w:sz w:val="22"/>
+          <w:szCs w:val="22"/>
+        </w:rPr>
+        <w:t>In the list for Figure 1.4 the user sees the variable name verbatim as it is in the PIAAC data in the column “variable”. Then under “</w:t>
+      </w:r>
+      <w:proofErr w:type="spellStart"/>
+      <w:r>
+        <w:rPr>
+          <w:sz w:val="22"/>
+          <w:szCs w:val="22"/>
+        </w:rPr>
+        <w:t>display_label</w:t>
+      </w:r>
+      <w:proofErr w:type="spellEnd"/>
+      <w:r>
+        <w:rPr>
+          <w:sz w:val="22"/>
+          <w:szCs w:val="22"/>
+        </w:rPr>
+        <w:t xml:space="preserve">” is the value for </w:t>
+      </w:r>
+      <w:proofErr w:type="spellStart"/>
+      <w:r>
+        <w:rPr>
+          <w:sz w:val="22"/>
+          <w:szCs w:val="22"/>
+        </w:rPr>
+        <w:t>variable_label_en</w:t>
+      </w:r>
+      <w:proofErr w:type="spellEnd"/>
+      <w:r>
+        <w:rPr>
+          <w:sz w:val="22"/>
+          <w:szCs w:val="22"/>
+        </w:rPr>
+        <w:t xml:space="preserve"> which is the metadata variable for the English label of the variable taken mostly from the PIAAC’s own labelling. There are exceptions because some countries have their own questions, especially when it comes to the education system. For example, the UK as a variable B_Q01a3UK from the question, “Can you indicate which level in our national education system corresponds most closely with the level of this qualification?”. </w:t>
+      </w:r>
+      <w:r>
+        <w:rPr>
+          <w:sz w:val="22"/>
+          <w:szCs w:val="22"/>
+          <w:lang w:val="de-DE"/>
+        </w:rPr>
+        <w:t xml:space="preserve">In Germany a </w:t>
+      </w:r>
+      <w:proofErr w:type="spellStart"/>
+      <w:r>
+        <w:rPr>
+          <w:sz w:val="22"/>
+          <w:szCs w:val="22"/>
+          <w:lang w:val="de-DE"/>
+        </w:rPr>
+        <w:t>similarly</w:t>
+      </w:r>
+      <w:proofErr w:type="spellEnd"/>
+      <w:r>
+        <w:rPr>
+          <w:sz w:val="22"/>
+          <w:szCs w:val="22"/>
+          <w:lang w:val="de-DE"/>
+        </w:rPr>
+        <w:t xml:space="preserve"> </w:t>
+      </w:r>
+      <w:proofErr w:type="spellStart"/>
+      <w:r>
+        <w:rPr>
+          <w:sz w:val="22"/>
+          <w:szCs w:val="22"/>
+          <w:lang w:val="de-DE"/>
+        </w:rPr>
+        <w:t>unique</w:t>
+      </w:r>
+      <w:proofErr w:type="spellEnd"/>
+      <w:r>
+        <w:rPr>
+          <w:sz w:val="22"/>
+          <w:szCs w:val="22"/>
+          <w:lang w:val="de-DE"/>
+        </w:rPr>
+        <w:t xml:space="preserve"> variable B_Q01aDE1 </w:t>
+      </w:r>
+      <w:proofErr w:type="spellStart"/>
+      <w:r>
+        <w:rPr>
+          <w:sz w:val="22"/>
+          <w:szCs w:val="22"/>
+          <w:lang w:val="de-DE"/>
+        </w:rPr>
+        <w:t>is</w:t>
+      </w:r>
+      <w:proofErr w:type="spellEnd"/>
+      <w:r>
+        <w:rPr>
+          <w:sz w:val="22"/>
+          <w:szCs w:val="22"/>
+          <w:lang w:val="de-DE"/>
+        </w:rPr>
+        <w:t xml:space="preserve"> </w:t>
+      </w:r>
+      <w:proofErr w:type="spellStart"/>
+      <w:r>
+        <w:rPr>
+          <w:sz w:val="22"/>
+          <w:szCs w:val="22"/>
+          <w:lang w:val="de-DE"/>
+        </w:rPr>
+        <w:t>measured</w:t>
+      </w:r>
+      <w:proofErr w:type="spellEnd"/>
+      <w:r>
+        <w:rPr>
+          <w:sz w:val="22"/>
+          <w:szCs w:val="22"/>
+          <w:lang w:val="de-DE"/>
+        </w:rPr>
+        <w:t xml:space="preserve"> </w:t>
+      </w:r>
+      <w:proofErr w:type="spellStart"/>
+      <w:r>
+        <w:rPr>
+          <w:sz w:val="22"/>
+          <w:szCs w:val="22"/>
+          <w:lang w:val="de-DE"/>
+        </w:rPr>
+        <w:t>with</w:t>
+      </w:r>
+      <w:proofErr w:type="spellEnd"/>
+      <w:r>
+        <w:rPr>
+          <w:sz w:val="22"/>
+          <w:szCs w:val="22"/>
+          <w:lang w:val="de-DE"/>
+        </w:rPr>
+        <w:t xml:space="preserve"> </w:t>
+      </w:r>
+      <w:proofErr w:type="spellStart"/>
+      <w:r>
+        <w:rPr>
+          <w:sz w:val="22"/>
+          <w:szCs w:val="22"/>
+          <w:lang w:val="de-DE"/>
+        </w:rPr>
+        <w:t>the</w:t>
+      </w:r>
+      <w:proofErr w:type="spellEnd"/>
+      <w:r>
+        <w:rPr>
+          <w:sz w:val="22"/>
+          <w:szCs w:val="22"/>
+          <w:lang w:val="de-DE"/>
+        </w:rPr>
+        <w:t xml:space="preserve"> </w:t>
+      </w:r>
+      <w:proofErr w:type="spellStart"/>
+      <w:r>
+        <w:rPr>
+          <w:sz w:val="22"/>
+          <w:szCs w:val="22"/>
+          <w:lang w:val="de-DE"/>
+        </w:rPr>
+        <w:t>question</w:t>
+      </w:r>
+      <w:proofErr w:type="spellEnd"/>
+      <w:r>
+        <w:rPr>
+          <w:sz w:val="22"/>
+          <w:szCs w:val="22"/>
+          <w:lang w:val="de-DE"/>
+        </w:rPr>
+        <w:t xml:space="preserve">, “Welchen höchsten allgemeinbildenden Schulabschluss haben Sie? Bitte sagen Sie es mir anhand dieser Liste.” </w:t>
+      </w:r>
+      <w:r>
+        <w:rPr>
+          <w:sz w:val="22"/>
+          <w:szCs w:val="22"/>
+        </w:rPr>
+        <w:t xml:space="preserve">These completely country-unique variables as a rule have the country’s two-digit alpha International Standards Organization (iso2c) classification in the variable name. Because these variables do not have labels, I use the question wording from the questionnaires as replacement – I programed it this way, so that if there is no label, then the question wording appears. The last column “cycle” lists from which Cycle the variable derives, or if it is in “both”.  </w:t>
+      </w:r>
+    </w:p>
+    <w:p>
+      <w:pPr>
+        <w:rPr>
+          <w:sz w:val="22"/>
+          <w:szCs w:val="22"/>
+        </w:rPr>
+      </w:pPr>
+      <w:r>
+        <w:rPr>
+          <w:sz w:val="22"/>
+          <w:szCs w:val="22"/>
+        </w:rPr>
+        <w:lastRenderedPageBreak/>
+        <w:t xml:space="preserve">Figure 1.5 is a more detailed breakdown of the highlighted variable. This appears blank when the app is </w:t>
+      </w:r>
+      <w:proofErr w:type="gramStart"/>
+      <w:r>
+        <w:rPr>
+          <w:sz w:val="22"/>
+          <w:szCs w:val="22"/>
+        </w:rPr>
+        <w:t>launched, and</w:t>
+      </w:r>
+      <w:proofErr w:type="gramEnd"/>
+      <w:r>
+        <w:rPr>
+          <w:sz w:val="22"/>
+          <w:szCs w:val="22"/>
+        </w:rPr>
+        <w:t xml:space="preserve"> is populated with values only after the user selects (clicks or taps) one of the seven rows in the list so that it is highlighted, i.e., active. Then nearly all available metadata for that variable appears below. Table 1 lists all variables in the metadata that I extracted from the PIAAC documentation and the PIAAC data itself. This provides an explanation for the metadata results in this section.</w:t>
+      </w:r>
+    </w:p>
+    <w:p>
+      <w:pPr>
+        <w:rPr>
+          <w:b/>
+          <w:bCs/>
+        </w:rPr>
+      </w:pPr>
+      <w:r>
+        <w:rPr>
+          <w:b/>
+          <w:bCs/>
+        </w:rPr>
+        <w:br w:type="page"/>
+      </w:r>
+    </w:p>
+    <w:p>
+      <w:pPr>
+        <w:rPr>
+          <w:b/>
+          <w:bCs/>
+        </w:rPr>
+      </w:pPr>
+      <w:r>
+        <w:rPr>
+          <w:b/>
+          <w:bCs/>
+        </w:rPr>
+        <w:lastRenderedPageBreak/>
+        <w:t xml:space="preserve">Table 1. Metadata Variables in the </w:t>
+      </w:r>
+      <w:proofErr w:type="spellStart"/>
+      <w:r>
+        <w:rPr>
+          <w:b/>
+          <w:bCs/>
+        </w:rPr>
+        <w:t>Dataframe</w:t>
+      </w:r>
+      <w:proofErr w:type="spellEnd"/>
+      <w:r>
+        <w:rPr>
+          <w:b/>
+          <w:bCs/>
+        </w:rPr>
+        <w:t xml:space="preserve"> Behind the PIAAC Variable Finder</w:t>
+      </w:r>
+    </w:p>
+    <w:tbl>
+      <w:tblPr>
+        <w:tblStyle w:val="TableGrid"/>
+        <w:tblW w:w="0" w:type="auto"/>
+        <w:tblLook w:val="04A0" w:firstRow="1" w:lastRow="0" w:firstColumn="1" w:lastColumn="0" w:noHBand="0" w:noVBand="1"/>
+      </w:tblPr>
+      <w:tblGrid>
+        <w:gridCol w:w="2425"/>
+        <w:gridCol w:w="2790"/>
+        <w:gridCol w:w="3150"/>
+        <w:gridCol w:w="1307"/>
+      </w:tblGrid>
+      <w:tr>
+        <w:tc>
+          <w:tcPr>
+            <w:tcW w:w="2425" w:type="dxa"/>
+          </w:tcPr>
+          <w:p>
+            <w:pPr>
+              <w:jc w:val="center"/>
+              <w:rPr>
+                <w:b/>
+                <w:bCs/>
+                <w:sz w:val="22"/>
+                <w:szCs w:val="22"/>
+                <w:lang w:val="fr-FR"/>
+              </w:rPr>
+            </w:pPr>
+            <w:proofErr w:type="spellStart"/>
+            <w:proofErr w:type="gramStart"/>
+            <w:r>
+              <w:rPr>
+                <w:b/>
+                <w:bCs/>
+                <w:sz w:val="22"/>
+                <w:szCs w:val="22"/>
+                <w:lang w:val="fr-FR"/>
+              </w:rPr>
+              <w:t>meta</w:t>
+            </w:r>
+            <w:proofErr w:type="spellEnd"/>
+            <w:proofErr w:type="gramEnd"/>
+            <w:r>
+              <w:rPr>
+                <w:b/>
+                <w:bCs/>
+                <w:sz w:val="22"/>
+                <w:szCs w:val="22"/>
+                <w:lang w:val="fr-FR"/>
+              </w:rPr>
+              <w:t xml:space="preserve"> variable</w:t>
+            </w:r>
+          </w:p>
+        </w:tc>
+        <w:tc>
+          <w:tcPr>
+            <w:tcW w:w="2790" w:type="dxa"/>
+          </w:tcPr>
+          <w:p>
+            <w:pPr>
+              <w:jc w:val="center"/>
+              <w:rPr>
+                <w:b/>
+                <w:bCs/>
+                <w:sz w:val="22"/>
+                <w:szCs w:val="22"/>
+              </w:rPr>
+            </w:pPr>
+            <w:r>
+              <w:rPr>
+                <w:b/>
+                <w:bCs/>
+                <w:sz w:val="22"/>
+                <w:szCs w:val="22"/>
+              </w:rPr>
+              <w:t>purpose</w:t>
+            </w:r>
+          </w:p>
+        </w:tc>
+        <w:tc>
+          <w:tcPr>
+            <w:tcW w:w="3150" w:type="dxa"/>
+          </w:tcPr>
+          <w:p>
+            <w:pPr>
+              <w:jc w:val="center"/>
+              <w:rPr>
+                <w:b/>
+                <w:bCs/>
+                <w:sz w:val="22"/>
+                <w:szCs w:val="22"/>
+              </w:rPr>
+            </w:pPr>
+            <w:r>
+              <w:rPr>
+                <w:b/>
+                <w:bCs/>
+                <w:sz w:val="22"/>
+                <w:szCs w:val="22"/>
+              </w:rPr>
+              <w:t>values</w:t>
+            </w:r>
+          </w:p>
+        </w:tc>
+        <w:tc>
+          <w:tcPr>
+            <w:tcW w:w="1031" w:type="dxa"/>
+          </w:tcPr>
+          <w:p>
+            <w:pPr>
+              <w:jc w:val="center"/>
+              <w:rPr>
+                <w:b/>
+                <w:bCs/>
+                <w:sz w:val="22"/>
+                <w:szCs w:val="22"/>
+              </w:rPr>
+            </w:pPr>
+            <w:r>
+              <w:rPr>
+                <w:b/>
+                <w:bCs/>
+                <w:sz w:val="22"/>
+                <w:szCs w:val="22"/>
+              </w:rPr>
+              <w:t>displayed?</w:t>
+            </w:r>
+          </w:p>
+        </w:tc>
+      </w:tr>
+      <w:tr>
+        <w:tc>
+          <w:tcPr>
+            <w:tcW w:w="2425" w:type="dxa"/>
+          </w:tcPr>
+          <w:p>
+            <w:pPr>
+              <w:rPr>
+                <w:sz w:val="22"/>
+                <w:szCs w:val="22"/>
+              </w:rPr>
+            </w:pPr>
+            <w:proofErr w:type="gramStart"/>
+            <w:r>
+              <w:rPr>
+                <w:sz w:val="22"/>
+                <w:szCs w:val="22"/>
+                <w:lang w:val="fr-FR"/>
+              </w:rPr>
+              <w:t>variable</w:t>
+            </w:r>
+            <w:proofErr w:type="gramEnd"/>
+          </w:p>
+        </w:tc>
+        <w:tc>
+          <w:tcPr>
+            <w:tcW w:w="2790" w:type="dxa"/>
+          </w:tcPr>
+          <w:p>
+            <w:pPr>
+              <w:rPr>
+                <w:sz w:val="22"/>
+                <w:szCs w:val="22"/>
+              </w:rPr>
+            </w:pPr>
+            <w:r>
+              <w:rPr>
+                <w:sz w:val="22"/>
+                <w:szCs w:val="22"/>
+              </w:rPr>
+              <w:t>variable name in PIAAC data</w:t>
+            </w:r>
+          </w:p>
+        </w:tc>
+        <w:tc>
+          <w:tcPr>
+            <w:tcW w:w="3150" w:type="dxa"/>
+          </w:tcPr>
+          <w:p>
+            <w:pPr>
+              <w:rPr>
+                <w:sz w:val="22"/>
+                <w:szCs w:val="22"/>
+              </w:rPr>
+            </w:pPr>
+            <w:r>
+              <w:rPr>
+                <w:sz w:val="22"/>
+                <w:szCs w:val="22"/>
+              </w:rPr>
+              <w:t>verbatim from PUF files</w:t>
+            </w:r>
+          </w:p>
+        </w:tc>
+        <w:tc>
+          <w:tcPr>
+            <w:tcW w:w="1031" w:type="dxa"/>
+          </w:tcPr>
+          <w:p>
+            <w:pPr>
+              <w:rPr>
+                <w:sz w:val="22"/>
+                <w:szCs w:val="22"/>
+              </w:rPr>
+            </w:pPr>
+            <w:r>
+              <w:rPr>
+                <w:sz w:val="22"/>
+                <w:szCs w:val="22"/>
+              </w:rPr>
+              <w:t>yes</w:t>
+            </w:r>
+          </w:p>
+        </w:tc>
+      </w:tr>
+      <w:tr>
+        <w:tc>
+          <w:tcPr>
+            <w:tcW w:w="2425" w:type="dxa"/>
+          </w:tcPr>
+          <w:p>
+            <w:pPr>
+              <w:rPr>
+                <w:sz w:val="22"/>
+                <w:szCs w:val="22"/>
+              </w:rPr>
+            </w:pPr>
+            <w:proofErr w:type="spellStart"/>
+            <w:proofErr w:type="gramStart"/>
+            <w:r>
+              <w:rPr>
+                <w:sz w:val="22"/>
+                <w:szCs w:val="22"/>
+                <w:lang w:val="fr-FR"/>
+              </w:rPr>
+              <w:t>question</w:t>
+            </w:r>
+            <w:proofErr w:type="gramEnd"/>
+            <w:r>
+              <w:rPr>
+                <w:sz w:val="22"/>
+                <w:szCs w:val="22"/>
+                <w:lang w:val="fr-FR"/>
+              </w:rPr>
+              <w:t>_text_de</w:t>
+            </w:r>
+            <w:proofErr w:type="spellEnd"/>
+          </w:p>
+        </w:tc>
+        <w:tc>
+          <w:tcPr>
+            <w:tcW w:w="2790" w:type="dxa"/>
+          </w:tcPr>
+          <w:p>
+            <w:pPr>
+              <w:rPr>
+                <w:sz w:val="22"/>
+                <w:szCs w:val="22"/>
+              </w:rPr>
+            </w:pPr>
+            <w:r>
+              <w:rPr>
+                <w:sz w:val="22"/>
+                <w:szCs w:val="22"/>
+              </w:rPr>
+              <w:t>Question</w:t>
+            </w:r>
+            <w:r>
+              <w:rPr>
+                <w:sz w:val="22"/>
+                <w:szCs w:val="22"/>
+              </w:rPr>
+              <w:t xml:space="preserve"> wording German</w:t>
+            </w:r>
+          </w:p>
+        </w:tc>
+        <w:tc>
+          <w:tcPr>
+            <w:tcW w:w="3150" w:type="dxa"/>
+          </w:tcPr>
+          <w:p>
+            <w:pPr>
+              <w:rPr>
+                <w:sz w:val="22"/>
+                <w:szCs w:val="22"/>
+              </w:rPr>
+            </w:pPr>
+            <w:r>
+              <w:rPr>
+                <w:sz w:val="22"/>
+                <w:szCs w:val="22"/>
+              </w:rPr>
+              <w:t xml:space="preserve">Verbatim from </w:t>
+            </w:r>
+            <w:proofErr w:type="spellStart"/>
+            <w:r>
+              <w:rPr>
+                <w:sz w:val="22"/>
+                <w:szCs w:val="22"/>
+              </w:rPr>
+              <w:t>questionnaire</w:t>
+            </w:r>
+            <w:r>
+              <w:rPr>
+                <w:sz w:val="22"/>
+                <w:szCs w:val="22"/>
+                <w:vertAlign w:val="superscript"/>
+              </w:rPr>
+              <w:t>a</w:t>
+            </w:r>
+            <w:proofErr w:type="spellEnd"/>
+          </w:p>
+        </w:tc>
+        <w:tc>
+          <w:tcPr>
+            <w:tcW w:w="1031" w:type="dxa"/>
+          </w:tcPr>
+          <w:p>
+            <w:pPr>
+              <w:rPr>
+                <w:sz w:val="22"/>
+                <w:szCs w:val="22"/>
+              </w:rPr>
+            </w:pPr>
+            <w:r>
+              <w:rPr>
+                <w:sz w:val="22"/>
+                <w:szCs w:val="22"/>
+              </w:rPr>
+              <w:t>yes</w:t>
+            </w:r>
+          </w:p>
+        </w:tc>
+      </w:tr>
+      <w:tr>
+        <w:tc>
+          <w:tcPr>
+            <w:tcW w:w="2425" w:type="dxa"/>
+          </w:tcPr>
+          <w:p>
+            <w:pPr>
+              <w:rPr>
+                <w:sz w:val="22"/>
+                <w:szCs w:val="22"/>
+              </w:rPr>
+            </w:pPr>
+            <w:proofErr w:type="spellStart"/>
+            <w:proofErr w:type="gramStart"/>
+            <w:r>
+              <w:rPr>
+                <w:sz w:val="22"/>
+                <w:szCs w:val="22"/>
+                <w:lang w:val="fr-FR"/>
+              </w:rPr>
+              <w:t>question</w:t>
+            </w:r>
+            <w:proofErr w:type="gramEnd"/>
+            <w:r>
+              <w:rPr>
+                <w:sz w:val="22"/>
+                <w:szCs w:val="22"/>
+                <w:lang w:val="fr-FR"/>
+              </w:rPr>
+              <w:t>_text_en</w:t>
+            </w:r>
+            <w:proofErr w:type="spellEnd"/>
+          </w:p>
+        </w:tc>
+        <w:tc>
+          <w:tcPr>
+            <w:tcW w:w="2790" w:type="dxa"/>
+          </w:tcPr>
+          <w:p>
+            <w:pPr>
+              <w:rPr>
+                <w:sz w:val="22"/>
+                <w:szCs w:val="22"/>
+              </w:rPr>
+            </w:pPr>
+            <w:r>
+              <w:rPr>
+                <w:sz w:val="22"/>
+                <w:szCs w:val="22"/>
+              </w:rPr>
+              <w:t>Question</w:t>
+            </w:r>
+            <w:r>
+              <w:rPr>
+                <w:sz w:val="22"/>
+                <w:szCs w:val="22"/>
+              </w:rPr>
+              <w:t xml:space="preserve"> wording English</w:t>
+            </w:r>
+          </w:p>
+        </w:tc>
+        <w:tc>
+          <w:tcPr>
+            <w:tcW w:w="3150" w:type="dxa"/>
+          </w:tcPr>
+          <w:p>
+            <w:pPr>
+              <w:rPr>
+                <w:sz w:val="22"/>
+                <w:szCs w:val="22"/>
+              </w:rPr>
+            </w:pPr>
+            <w:r>
+              <w:rPr>
+                <w:sz w:val="22"/>
+                <w:szCs w:val="22"/>
+              </w:rPr>
+              <w:t xml:space="preserve">Verbatim from </w:t>
+            </w:r>
+            <w:proofErr w:type="spellStart"/>
+            <w:r>
+              <w:rPr>
+                <w:sz w:val="22"/>
+                <w:szCs w:val="22"/>
+              </w:rPr>
+              <w:t>questionnaire</w:t>
+            </w:r>
+            <w:r>
+              <w:rPr>
+                <w:sz w:val="22"/>
+                <w:szCs w:val="22"/>
+                <w:vertAlign w:val="superscript"/>
+              </w:rPr>
+              <w:t>a</w:t>
+            </w:r>
+            <w:proofErr w:type="spellEnd"/>
+          </w:p>
+        </w:tc>
+        <w:tc>
+          <w:tcPr>
+            <w:tcW w:w="1031" w:type="dxa"/>
+          </w:tcPr>
+          <w:p>
+            <w:pPr>
+              <w:rPr>
+                <w:sz w:val="22"/>
+                <w:szCs w:val="22"/>
+              </w:rPr>
+            </w:pPr>
+            <w:r>
+              <w:rPr>
+                <w:sz w:val="22"/>
+                <w:szCs w:val="22"/>
+              </w:rPr>
+              <w:t>yes</w:t>
+            </w:r>
+          </w:p>
+        </w:tc>
+      </w:tr>
+      <w:tr>
+        <w:tc>
+          <w:tcPr>
+            <w:tcW w:w="2425" w:type="dxa"/>
+          </w:tcPr>
+          <w:p>
+            <w:pPr>
+              <w:rPr>
+                <w:sz w:val="22"/>
+                <w:szCs w:val="22"/>
+              </w:rPr>
+            </w:pPr>
+            <w:proofErr w:type="spellStart"/>
+            <w:proofErr w:type="gramStart"/>
+            <w:r>
+              <w:rPr>
+                <w:sz w:val="22"/>
+                <w:szCs w:val="22"/>
+                <w:lang w:val="fr-FR"/>
+              </w:rPr>
+              <w:t>responses</w:t>
+            </w:r>
+            <w:proofErr w:type="gramEnd"/>
+            <w:r>
+              <w:rPr>
+                <w:sz w:val="22"/>
+                <w:szCs w:val="22"/>
+                <w:lang w:val="fr-FR"/>
+              </w:rPr>
+              <w:t>_de</w:t>
+            </w:r>
+            <w:proofErr w:type="spellEnd"/>
+          </w:p>
+        </w:tc>
+        <w:tc>
+          <w:tcPr>
+            <w:tcW w:w="2790" w:type="dxa"/>
+          </w:tcPr>
+          <w:p>
+            <w:pPr>
+              <w:rPr>
+                <w:sz w:val="22"/>
+                <w:szCs w:val="22"/>
+              </w:rPr>
+            </w:pPr>
+            <w:r>
+              <w:rPr>
+                <w:sz w:val="22"/>
+                <w:szCs w:val="22"/>
+              </w:rPr>
+              <w:t xml:space="preserve">Response </w:t>
+            </w:r>
+            <w:r>
+              <w:rPr>
+                <w:sz w:val="22"/>
+                <w:szCs w:val="22"/>
+              </w:rPr>
+              <w:t>wording German</w:t>
+            </w:r>
+          </w:p>
+        </w:tc>
+        <w:tc>
+          <w:tcPr>
+            <w:tcW w:w="3150" w:type="dxa"/>
+          </w:tcPr>
+          <w:p>
+            <w:pPr>
+              <w:rPr>
+                <w:sz w:val="22"/>
+                <w:szCs w:val="22"/>
+              </w:rPr>
+            </w:pPr>
+            <w:r>
+              <w:rPr>
+                <w:sz w:val="22"/>
+                <w:szCs w:val="22"/>
+              </w:rPr>
+              <w:t xml:space="preserve">Verbatim from </w:t>
+            </w:r>
+            <w:proofErr w:type="spellStart"/>
+            <w:r>
+              <w:rPr>
+                <w:sz w:val="22"/>
+                <w:szCs w:val="22"/>
+              </w:rPr>
+              <w:t>questionnaire</w:t>
+            </w:r>
+            <w:r>
+              <w:rPr>
+                <w:sz w:val="22"/>
+                <w:szCs w:val="22"/>
+                <w:vertAlign w:val="superscript"/>
+              </w:rPr>
+              <w:t>a</w:t>
+            </w:r>
+            <w:proofErr w:type="spellEnd"/>
+          </w:p>
+        </w:tc>
+        <w:tc>
+          <w:tcPr>
+            <w:tcW w:w="1031" w:type="dxa"/>
+          </w:tcPr>
+          <w:p>
+            <w:pPr>
+              <w:rPr>
+                <w:sz w:val="22"/>
+                <w:szCs w:val="22"/>
+              </w:rPr>
+            </w:pPr>
+            <w:r>
+              <w:rPr>
+                <w:sz w:val="22"/>
+                <w:szCs w:val="22"/>
+              </w:rPr>
+              <w:t>yes</w:t>
+            </w:r>
+          </w:p>
+        </w:tc>
+      </w:tr>
+      <w:tr>
+        <w:tc>
+          <w:tcPr>
+            <w:tcW w:w="2425" w:type="dxa"/>
+          </w:tcPr>
+          <w:p>
+            <w:pPr>
+              <w:rPr>
+                <w:sz w:val="22"/>
+                <w:szCs w:val="22"/>
+              </w:rPr>
+            </w:pPr>
+            <w:proofErr w:type="spellStart"/>
+            <w:proofErr w:type="gramStart"/>
+            <w:r>
+              <w:rPr>
+                <w:sz w:val="22"/>
+                <w:szCs w:val="22"/>
+                <w:lang w:val="fr-FR"/>
+              </w:rPr>
+              <w:t>responses</w:t>
+            </w:r>
+            <w:proofErr w:type="gramEnd"/>
+            <w:r>
+              <w:rPr>
+                <w:sz w:val="22"/>
+                <w:szCs w:val="22"/>
+                <w:lang w:val="fr-FR"/>
+              </w:rPr>
+              <w:t>_en</w:t>
+            </w:r>
+            <w:proofErr w:type="spellEnd"/>
+          </w:p>
+        </w:tc>
+        <w:tc>
+          <w:tcPr>
+            <w:tcW w:w="2790" w:type="dxa"/>
+          </w:tcPr>
+          <w:p>
+            <w:pPr>
+              <w:rPr>
+                <w:sz w:val="22"/>
+                <w:szCs w:val="22"/>
+              </w:rPr>
+            </w:pPr>
+            <w:r>
+              <w:rPr>
+                <w:sz w:val="22"/>
+                <w:szCs w:val="22"/>
+              </w:rPr>
+              <w:t xml:space="preserve">Response </w:t>
+            </w:r>
+            <w:r>
+              <w:rPr>
+                <w:sz w:val="22"/>
+                <w:szCs w:val="22"/>
+              </w:rPr>
+              <w:t>wording German</w:t>
+            </w:r>
+          </w:p>
+        </w:tc>
+        <w:tc>
+          <w:tcPr>
+            <w:tcW w:w="3150" w:type="dxa"/>
+          </w:tcPr>
+          <w:p>
+            <w:pPr>
+              <w:rPr>
+                <w:sz w:val="22"/>
+                <w:szCs w:val="22"/>
+              </w:rPr>
+            </w:pPr>
+            <w:r>
+              <w:rPr>
+                <w:sz w:val="22"/>
+                <w:szCs w:val="22"/>
+              </w:rPr>
+              <w:t xml:space="preserve">Verbatim from </w:t>
+            </w:r>
+            <w:proofErr w:type="spellStart"/>
+            <w:r>
+              <w:rPr>
+                <w:sz w:val="22"/>
+                <w:szCs w:val="22"/>
+              </w:rPr>
+              <w:t>questionnaire</w:t>
+            </w:r>
+            <w:r>
+              <w:rPr>
+                <w:sz w:val="22"/>
+                <w:szCs w:val="22"/>
+                <w:vertAlign w:val="superscript"/>
+              </w:rPr>
+              <w:t>a</w:t>
+            </w:r>
+            <w:proofErr w:type="spellEnd"/>
+          </w:p>
+        </w:tc>
+        <w:tc>
+          <w:tcPr>
+            <w:tcW w:w="1031" w:type="dxa"/>
+          </w:tcPr>
+          <w:p>
+            <w:pPr>
+              <w:rPr>
+                <w:sz w:val="22"/>
+                <w:szCs w:val="22"/>
+              </w:rPr>
+            </w:pPr>
+            <w:r>
+              <w:rPr>
+                <w:sz w:val="22"/>
+                <w:szCs w:val="22"/>
+              </w:rPr>
+              <w:t>yes</w:t>
+            </w:r>
+          </w:p>
+        </w:tc>
+      </w:tr>
+      <w:tr>
+        <w:tc>
+          <w:tcPr>
+            <w:tcW w:w="2425" w:type="dxa"/>
+          </w:tcPr>
+          <w:p>
+            <w:pPr>
+              <w:rPr>
+                <w:sz w:val="22"/>
+                <w:szCs w:val="22"/>
+              </w:rPr>
+            </w:pPr>
+            <w:proofErr w:type="spellStart"/>
+            <w:proofErr w:type="gramStart"/>
+            <w:r>
+              <w:rPr>
+                <w:sz w:val="22"/>
+                <w:szCs w:val="22"/>
+                <w:lang w:val="fr-FR"/>
+              </w:rPr>
+              <w:t>generic</w:t>
+            </w:r>
+            <w:proofErr w:type="gramEnd"/>
+            <w:r>
+              <w:rPr>
+                <w:sz w:val="22"/>
+                <w:szCs w:val="22"/>
+                <w:lang w:val="fr-FR"/>
+              </w:rPr>
+              <w:t>_label_de</w:t>
+            </w:r>
+            <w:proofErr w:type="spellEnd"/>
+          </w:p>
+        </w:tc>
+        <w:tc>
+          <w:tcPr>
+            <w:tcW w:w="2790" w:type="dxa"/>
+          </w:tcPr>
+          <w:p>
+            <w:pPr>
+              <w:rPr>
+                <w:sz w:val="22"/>
+                <w:szCs w:val="22"/>
+              </w:rPr>
+            </w:pPr>
+            <w:r>
+              <w:rPr>
+                <w:sz w:val="22"/>
+                <w:szCs w:val="22"/>
+              </w:rPr>
+              <w:t>Variable label German</w:t>
+            </w:r>
+          </w:p>
+        </w:tc>
+        <w:tc>
+          <w:tcPr>
+            <w:tcW w:w="3150" w:type="dxa"/>
+          </w:tcPr>
+          <w:p>
+            <w:pPr>
+              <w:rPr>
+                <w:sz w:val="22"/>
+                <w:szCs w:val="22"/>
+              </w:rPr>
+            </w:pPr>
+            <w:r>
+              <w:rPr>
+                <w:sz w:val="22"/>
+                <w:szCs w:val="22"/>
+              </w:rPr>
+              <w:t>From PIAAC documentation</w:t>
+            </w:r>
+          </w:p>
+        </w:tc>
+        <w:tc>
+          <w:tcPr>
+            <w:tcW w:w="1031" w:type="dxa"/>
+          </w:tcPr>
+          <w:p>
+            <w:pPr>
+              <w:rPr>
+                <w:sz w:val="22"/>
+                <w:szCs w:val="22"/>
+              </w:rPr>
+            </w:pPr>
+            <w:r>
+              <w:rPr>
+                <w:sz w:val="22"/>
+                <w:szCs w:val="22"/>
+              </w:rPr>
+              <w:t>no</w:t>
+            </w:r>
+          </w:p>
+        </w:tc>
+      </w:tr>
+      <w:tr>
+        <w:tc>
+          <w:tcPr>
+            <w:tcW w:w="2425" w:type="dxa"/>
+          </w:tcPr>
+          <w:p>
+            <w:pPr>
+              <w:rPr>
+                <w:sz w:val="22"/>
+                <w:szCs w:val="22"/>
+              </w:rPr>
+            </w:pPr>
+            <w:proofErr w:type="spellStart"/>
+            <w:proofErr w:type="gramStart"/>
+            <w:r>
+              <w:rPr>
+                <w:sz w:val="22"/>
+                <w:szCs w:val="22"/>
+                <w:lang w:val="fr-FR"/>
+              </w:rPr>
+              <w:t>generic</w:t>
+            </w:r>
+            <w:proofErr w:type="gramEnd"/>
+            <w:r>
+              <w:rPr>
+                <w:sz w:val="22"/>
+                <w:szCs w:val="22"/>
+                <w:lang w:val="fr-FR"/>
+              </w:rPr>
+              <w:t>_label_en</w:t>
+            </w:r>
+            <w:proofErr w:type="spellEnd"/>
+          </w:p>
+        </w:tc>
+        <w:tc>
+          <w:tcPr>
+            <w:tcW w:w="2790" w:type="dxa"/>
+          </w:tcPr>
+          <w:p>
+            <w:pPr>
+              <w:rPr>
+                <w:sz w:val="22"/>
+                <w:szCs w:val="22"/>
+              </w:rPr>
+            </w:pPr>
+            <w:r>
+              <w:rPr>
+                <w:sz w:val="22"/>
+                <w:szCs w:val="22"/>
+              </w:rPr>
+              <w:t>Variable label English</w:t>
+            </w:r>
+          </w:p>
+        </w:tc>
+        <w:tc>
+          <w:tcPr>
+            <w:tcW w:w="3150" w:type="dxa"/>
+          </w:tcPr>
+          <w:p>
+            <w:pPr>
+              <w:rPr>
+                <w:sz w:val="22"/>
+                <w:szCs w:val="22"/>
+              </w:rPr>
+            </w:pPr>
+            <w:r>
+              <w:rPr>
+                <w:sz w:val="22"/>
+                <w:szCs w:val="22"/>
+              </w:rPr>
+              <w:t>From PIAAC documentation</w:t>
+            </w:r>
+          </w:p>
+        </w:tc>
+        <w:tc>
+          <w:tcPr>
+            <w:tcW w:w="1031" w:type="dxa"/>
+          </w:tcPr>
+          <w:p>
+            <w:pPr>
+              <w:rPr>
+                <w:sz w:val="22"/>
+                <w:szCs w:val="22"/>
+              </w:rPr>
+            </w:pPr>
+            <w:r>
+              <w:rPr>
+                <w:sz w:val="22"/>
+                <w:szCs w:val="22"/>
+              </w:rPr>
+              <w:t>yes</w:t>
+            </w:r>
+          </w:p>
+        </w:tc>
+      </w:tr>
+      <w:tr>
+        <w:tc>
+          <w:tcPr>
+            <w:tcW w:w="2425" w:type="dxa"/>
+          </w:tcPr>
+          <w:p>
+            <w:pPr>
+              <w:rPr>
+                <w:sz w:val="22"/>
+                <w:szCs w:val="22"/>
+              </w:rPr>
+            </w:pPr>
+            <w:proofErr w:type="spellStart"/>
+            <w:proofErr w:type="gramStart"/>
+            <w:r>
+              <w:rPr>
+                <w:sz w:val="22"/>
+                <w:szCs w:val="22"/>
+                <w:lang w:val="fr-FR"/>
+              </w:rPr>
+              <w:t>constructed</w:t>
+            </w:r>
+            <w:proofErr w:type="gramEnd"/>
+            <w:r>
+              <w:rPr>
+                <w:sz w:val="22"/>
+                <w:szCs w:val="22"/>
+                <w:lang w:val="fr-FR"/>
+              </w:rPr>
+              <w:t>_vars</w:t>
+            </w:r>
+            <w:proofErr w:type="spellEnd"/>
+          </w:p>
+        </w:tc>
+        <w:tc>
+          <w:tcPr>
+            <w:tcW w:w="2790" w:type="dxa"/>
+          </w:tcPr>
+          <w:p>
+            <w:pPr>
+              <w:rPr>
+                <w:sz w:val="22"/>
+                <w:szCs w:val="22"/>
+              </w:rPr>
+            </w:pPr>
+            <w:r>
+              <w:rPr>
+                <w:sz w:val="22"/>
+                <w:szCs w:val="22"/>
+              </w:rPr>
+              <w:t>Rules for variable construction</w:t>
+            </w:r>
+          </w:p>
+        </w:tc>
+        <w:tc>
+          <w:tcPr>
+            <w:tcW w:w="3150" w:type="dxa"/>
+          </w:tcPr>
+          <w:p>
+            <w:pPr>
+              <w:rPr>
+                <w:sz w:val="22"/>
+                <w:szCs w:val="22"/>
+              </w:rPr>
+            </w:pPr>
+            <w:r>
+              <w:rPr>
+                <w:sz w:val="22"/>
+                <w:szCs w:val="22"/>
+              </w:rPr>
+              <w:t>From PIAAC documentation</w:t>
+            </w:r>
+          </w:p>
+        </w:tc>
+        <w:tc>
+          <w:tcPr>
+            <w:tcW w:w="1031" w:type="dxa"/>
+          </w:tcPr>
+          <w:p>
+            <w:pPr>
+              <w:rPr>
+                <w:sz w:val="22"/>
+                <w:szCs w:val="22"/>
+              </w:rPr>
+            </w:pPr>
+            <w:r>
+              <w:rPr>
+                <w:sz w:val="22"/>
+                <w:szCs w:val="22"/>
+              </w:rPr>
+              <w:t>no</w:t>
+            </w:r>
+          </w:p>
+        </w:tc>
+      </w:tr>
+      <w:tr>
+        <w:tc>
+          <w:tcPr>
+            <w:tcW w:w="2425" w:type="dxa"/>
+          </w:tcPr>
+          <w:p>
+            <w:pPr>
+              <w:rPr>
+                <w:sz w:val="22"/>
+                <w:szCs w:val="22"/>
+              </w:rPr>
+            </w:pPr>
+            <w:proofErr w:type="spellStart"/>
+            <w:proofErr w:type="gramStart"/>
+            <w:r>
+              <w:rPr>
+                <w:sz w:val="22"/>
+                <w:szCs w:val="22"/>
+                <w:lang w:val="fr-FR"/>
+              </w:rPr>
+              <w:t>ref</w:t>
+            </w:r>
+            <w:proofErr w:type="gramEnd"/>
+            <w:r>
+              <w:rPr>
+                <w:sz w:val="22"/>
+                <w:szCs w:val="22"/>
+                <w:lang w:val="fr-FR"/>
+              </w:rPr>
+              <w:t>_variables</w:t>
+            </w:r>
+            <w:proofErr w:type="spellEnd"/>
+          </w:p>
+        </w:tc>
+        <w:tc>
+          <w:tcPr>
+            <w:tcW w:w="2790" w:type="dxa"/>
+          </w:tcPr>
+          <w:p>
+            <w:pPr>
+              <w:rPr>
+                <w:sz w:val="22"/>
+                <w:szCs w:val="22"/>
+              </w:rPr>
+            </w:pPr>
+            <w:r>
+              <w:rPr>
+                <w:sz w:val="22"/>
+                <w:szCs w:val="22"/>
+              </w:rPr>
+              <w:t>A list of related variables, including those used to construct th</w:t>
+            </w:r>
+            <w:r>
+              <w:rPr>
+                <w:sz w:val="22"/>
+                <w:szCs w:val="22"/>
+              </w:rPr>
+              <w:t>is</w:t>
+            </w:r>
+            <w:r>
+              <w:rPr>
+                <w:sz w:val="22"/>
+                <w:szCs w:val="22"/>
+              </w:rPr>
+              <w:t xml:space="preserve"> </w:t>
+            </w:r>
+            <w:proofErr w:type="spellStart"/>
+            <w:r>
+              <w:rPr>
+                <w:sz w:val="22"/>
+                <w:szCs w:val="22"/>
+              </w:rPr>
+              <w:t>variable</w:t>
+            </w:r>
+            <w:r>
+              <w:rPr>
+                <w:sz w:val="22"/>
+                <w:szCs w:val="22"/>
+                <w:vertAlign w:val="superscript"/>
+              </w:rPr>
+              <w:t>b</w:t>
+            </w:r>
+            <w:proofErr w:type="spellEnd"/>
+          </w:p>
+        </w:tc>
+        <w:tc>
+          <w:tcPr>
+            <w:tcW w:w="3150" w:type="dxa"/>
+          </w:tcPr>
+          <w:p>
+            <w:pPr>
+              <w:rPr>
+                <w:sz w:val="22"/>
+                <w:szCs w:val="22"/>
+              </w:rPr>
+            </w:pPr>
+            <w:r>
+              <w:rPr>
+                <w:sz w:val="22"/>
+                <w:szCs w:val="22"/>
+              </w:rPr>
+              <w:t>If/then rules</w:t>
+            </w:r>
+          </w:p>
+        </w:tc>
+        <w:tc>
+          <w:tcPr>
+            <w:tcW w:w="1031" w:type="dxa"/>
+          </w:tcPr>
+          <w:p>
+            <w:pPr>
+              <w:rPr>
+                <w:sz w:val="22"/>
+                <w:szCs w:val="22"/>
+              </w:rPr>
+            </w:pPr>
+            <w:r>
+              <w:rPr>
+                <w:sz w:val="22"/>
+                <w:szCs w:val="22"/>
+              </w:rPr>
+              <w:t>no</w:t>
+            </w:r>
+          </w:p>
+        </w:tc>
+      </w:tr>
+      <w:tr>
+        <w:tc>
+          <w:tcPr>
+            <w:tcW w:w="2425" w:type="dxa"/>
+          </w:tcPr>
+          <w:p>
+            <w:pPr>
+              <w:rPr>
+                <w:sz w:val="22"/>
+                <w:szCs w:val="22"/>
+              </w:rPr>
+            </w:pPr>
+            <w:proofErr w:type="gramStart"/>
+            <w:r>
+              <w:rPr>
+                <w:sz w:val="22"/>
+                <w:szCs w:val="22"/>
+                <w:lang w:val="fr-FR"/>
+              </w:rPr>
+              <w:t>cycle</w:t>
+            </w:r>
+            <w:proofErr w:type="gramEnd"/>
+          </w:p>
+        </w:tc>
+        <w:tc>
+          <w:tcPr>
+            <w:tcW w:w="2790" w:type="dxa"/>
+          </w:tcPr>
+          <w:p>
+            <w:pPr>
+              <w:rPr>
+                <w:sz w:val="22"/>
+                <w:szCs w:val="22"/>
+              </w:rPr>
+            </w:pPr>
+            <w:r>
+              <w:rPr>
+                <w:sz w:val="22"/>
+                <w:szCs w:val="22"/>
+              </w:rPr>
+              <w:t>Cycle identifier</w:t>
+            </w:r>
+          </w:p>
+        </w:tc>
+        <w:tc>
+          <w:tcPr>
+            <w:tcW w:w="3150" w:type="dxa"/>
+          </w:tcPr>
+          <w:p>
+            <w:pPr>
+              <w:pStyle w:val="ListParagraph"/>
+              <w:numPr>
+                <w:ilvl w:val="0"/>
+                <w:numId w:val="2"/>
+              </w:numPr>
+              <w:spacing w:line="216" w:lineRule="auto"/>
+              <w:ind w:left="310" w:hanging="267"/>
+              <w:rPr>
+                <w:sz w:val="22"/>
+                <w:szCs w:val="22"/>
+              </w:rPr>
+            </w:pPr>
+            <w:r>
+              <w:rPr>
+                <w:sz w:val="22"/>
+                <w:szCs w:val="22"/>
+              </w:rPr>
+              <w:t>Cy 1</w:t>
+            </w:r>
+          </w:p>
+          <w:p>
+            <w:pPr>
+              <w:pStyle w:val="ListParagraph"/>
+              <w:numPr>
+                <w:ilvl w:val="0"/>
+                <w:numId w:val="2"/>
+              </w:numPr>
+              <w:spacing w:line="216" w:lineRule="auto"/>
+              <w:ind w:left="310" w:hanging="267"/>
+              <w:rPr>
+                <w:sz w:val="22"/>
+                <w:szCs w:val="22"/>
+              </w:rPr>
+            </w:pPr>
+            <w:r>
+              <w:rPr>
+                <w:sz w:val="22"/>
+                <w:szCs w:val="22"/>
+              </w:rPr>
+              <w:t>Cy 2</w:t>
+            </w:r>
+          </w:p>
+          <w:p>
+            <w:pPr>
+              <w:pStyle w:val="ListParagraph"/>
+              <w:numPr>
+                <w:ilvl w:val="0"/>
+                <w:numId w:val="2"/>
+              </w:numPr>
+              <w:spacing w:line="216" w:lineRule="auto"/>
+              <w:ind w:left="310" w:hanging="267"/>
+              <w:rPr>
+                <w:sz w:val="22"/>
+                <w:szCs w:val="22"/>
+              </w:rPr>
+            </w:pPr>
+            <w:r>
+              <w:rPr>
+                <w:sz w:val="22"/>
+                <w:szCs w:val="22"/>
+              </w:rPr>
+              <w:t>both</w:t>
+            </w:r>
+          </w:p>
+        </w:tc>
+        <w:tc>
+          <w:tcPr>
+            <w:tcW w:w="1031" w:type="dxa"/>
+          </w:tcPr>
+          <w:p>
+            <w:pPr>
+              <w:rPr>
+                <w:sz w:val="22"/>
+                <w:szCs w:val="22"/>
+              </w:rPr>
+            </w:pPr>
+            <w:r>
+              <w:rPr>
+                <w:sz w:val="22"/>
+                <w:szCs w:val="22"/>
+              </w:rPr>
+              <w:t>yes</w:t>
+            </w:r>
+          </w:p>
+        </w:tc>
+      </w:tr>
+      <w:tr>
+        <w:tc>
+          <w:tcPr>
+            <w:tcW w:w="2425" w:type="dxa"/>
+          </w:tcPr>
+          <w:p>
+            <w:pPr>
+              <w:rPr>
+                <w:sz w:val="22"/>
+                <w:szCs w:val="22"/>
+              </w:rPr>
+            </w:pPr>
+            <w:proofErr w:type="gramStart"/>
+            <w:r>
+              <w:rPr>
+                <w:sz w:val="22"/>
+                <w:szCs w:val="22"/>
+                <w:lang w:val="fr-FR"/>
+              </w:rPr>
+              <w:t>trend</w:t>
+            </w:r>
+            <w:proofErr w:type="gramEnd"/>
+          </w:p>
+        </w:tc>
+        <w:tc>
+          <w:tcPr>
+            <w:tcW w:w="2790" w:type="dxa"/>
+          </w:tcPr>
+          <w:p>
+            <w:pPr>
+              <w:rPr>
+                <w:sz w:val="22"/>
+                <w:szCs w:val="22"/>
+              </w:rPr>
+            </w:pPr>
+            <w:r>
+              <w:rPr>
+                <w:sz w:val="22"/>
+                <w:szCs w:val="22"/>
+              </w:rPr>
+              <w:t>Identifies a trend variable</w:t>
+            </w:r>
+          </w:p>
+        </w:tc>
+        <w:tc>
+          <w:tcPr>
+            <w:tcW w:w="3150" w:type="dxa"/>
+          </w:tcPr>
+          <w:p>
+            <w:pPr>
+              <w:pStyle w:val="ListParagraph"/>
+              <w:numPr>
+                <w:ilvl w:val="0"/>
+                <w:numId w:val="2"/>
+              </w:numPr>
+              <w:spacing w:line="216" w:lineRule="auto"/>
+              <w:ind w:left="317" w:hanging="274"/>
+              <w:rPr>
+                <w:sz w:val="22"/>
+                <w:szCs w:val="22"/>
+              </w:rPr>
+            </w:pPr>
+            <w:r>
+              <w:rPr>
+                <w:sz w:val="22"/>
+                <w:szCs w:val="22"/>
+              </w:rPr>
+              <w:t>Strict</w:t>
+            </w:r>
+          </w:p>
+          <w:p>
+            <w:pPr>
+              <w:pStyle w:val="ListParagraph"/>
+              <w:numPr>
+                <w:ilvl w:val="0"/>
+                <w:numId w:val="2"/>
+              </w:numPr>
+              <w:spacing w:line="216" w:lineRule="auto"/>
+              <w:ind w:left="317" w:hanging="274"/>
+              <w:rPr>
+                <w:sz w:val="22"/>
+                <w:szCs w:val="22"/>
+              </w:rPr>
+            </w:pPr>
+            <w:r>
+              <w:rPr>
+                <w:sz w:val="22"/>
+                <w:szCs w:val="22"/>
+              </w:rPr>
+              <w:t>Soft</w:t>
+            </w:r>
+          </w:p>
+          <w:p>
+            <w:pPr>
+              <w:pStyle w:val="ListParagraph"/>
+              <w:numPr>
+                <w:ilvl w:val="0"/>
+                <w:numId w:val="2"/>
+              </w:numPr>
+              <w:spacing w:line="216" w:lineRule="auto"/>
+              <w:ind w:left="317" w:hanging="274"/>
+              <w:rPr>
+                <w:sz w:val="22"/>
+                <w:szCs w:val="22"/>
+              </w:rPr>
+            </w:pPr>
+            <w:r>
+              <w:rPr>
+                <w:sz w:val="22"/>
+                <w:szCs w:val="22"/>
+              </w:rPr>
+              <w:t>Derived</w:t>
+            </w:r>
+            <w:r>
+              <w:rPr>
+                <w:sz w:val="22"/>
+                <w:szCs w:val="22"/>
+                <w:vertAlign w:val="superscript"/>
+              </w:rPr>
+              <w:t xml:space="preserve"> c</w:t>
+            </w:r>
+          </w:p>
+          <w:p>
+            <w:pPr>
+              <w:pStyle w:val="ListParagraph"/>
+              <w:numPr>
+                <w:ilvl w:val="0"/>
+                <w:numId w:val="2"/>
+              </w:numPr>
+              <w:spacing w:line="216" w:lineRule="auto"/>
+              <w:ind w:left="317" w:hanging="274"/>
+              <w:rPr>
+                <w:sz w:val="22"/>
+                <w:szCs w:val="22"/>
+              </w:rPr>
+            </w:pPr>
+            <w:r>
+              <w:rPr>
+                <w:sz w:val="22"/>
+                <w:szCs w:val="22"/>
+              </w:rPr>
+              <w:t>Cy1 only</w:t>
+            </w:r>
+          </w:p>
+          <w:p>
+            <w:pPr>
+              <w:pStyle w:val="ListParagraph"/>
+              <w:numPr>
+                <w:ilvl w:val="0"/>
+                <w:numId w:val="2"/>
+              </w:numPr>
+              <w:spacing w:line="216" w:lineRule="auto"/>
+              <w:ind w:left="317" w:hanging="274"/>
+              <w:rPr>
+                <w:sz w:val="22"/>
+                <w:szCs w:val="22"/>
+              </w:rPr>
+            </w:pPr>
+            <w:r>
+              <w:rPr>
+                <w:sz w:val="22"/>
+                <w:szCs w:val="22"/>
+              </w:rPr>
+              <w:t>Cy2 only</w:t>
+            </w:r>
+          </w:p>
+          <w:p>
+            <w:pPr>
+              <w:pStyle w:val="ListParagraph"/>
+              <w:numPr>
+                <w:ilvl w:val="0"/>
+                <w:numId w:val="2"/>
+              </w:numPr>
+              <w:spacing w:line="216" w:lineRule="auto"/>
+              <w:ind w:left="317" w:hanging="274"/>
+              <w:rPr>
+                <w:sz w:val="22"/>
+                <w:szCs w:val="22"/>
+              </w:rPr>
+            </w:pPr>
+            <w:r>
+              <w:rPr>
+                <w:sz w:val="22"/>
+                <w:szCs w:val="22"/>
+              </w:rPr>
+              <w:t>NA (not a trend)</w:t>
+            </w:r>
+          </w:p>
+        </w:tc>
+        <w:tc>
+          <w:tcPr>
+            <w:tcW w:w="1031" w:type="dxa"/>
+          </w:tcPr>
+          <w:p>
+            <w:pPr>
+              <w:rPr>
+                <w:sz w:val="22"/>
+                <w:szCs w:val="22"/>
+              </w:rPr>
+            </w:pPr>
+            <w:r>
+              <w:rPr>
+                <w:sz w:val="22"/>
+                <w:szCs w:val="22"/>
+              </w:rPr>
+              <w:t>yes</w:t>
+            </w:r>
+          </w:p>
+        </w:tc>
+      </w:tr>
+      <w:tr>
+        <w:tc>
+          <w:tcPr>
+            <w:tcW w:w="2425" w:type="dxa"/>
+          </w:tcPr>
+          <w:p>
+            <w:pPr>
+              <w:rPr>
+                <w:sz w:val="22"/>
+                <w:szCs w:val="22"/>
+              </w:rPr>
+            </w:pPr>
+            <w:proofErr w:type="spellStart"/>
+            <w:proofErr w:type="gramStart"/>
+            <w:r>
+              <w:rPr>
+                <w:sz w:val="22"/>
+                <w:szCs w:val="22"/>
+                <w:lang w:val="fr-FR"/>
+              </w:rPr>
+              <w:t>trend</w:t>
+            </w:r>
+            <w:proofErr w:type="gramEnd"/>
+            <w:r>
+              <w:rPr>
+                <w:sz w:val="22"/>
+                <w:szCs w:val="22"/>
+                <w:lang w:val="fr-FR"/>
+              </w:rPr>
+              <w:t>_var</w:t>
+            </w:r>
+            <w:proofErr w:type="spellEnd"/>
+          </w:p>
+        </w:tc>
+        <w:tc>
+          <w:tcPr>
+            <w:tcW w:w="2790" w:type="dxa"/>
+          </w:tcPr>
+          <w:p>
+            <w:pPr>
+              <w:rPr>
+                <w:sz w:val="22"/>
+                <w:szCs w:val="22"/>
+              </w:rPr>
+            </w:pPr>
+            <w:proofErr w:type="gramStart"/>
+            <w:r>
+              <w:rPr>
+                <w:sz w:val="22"/>
+                <w:szCs w:val="22"/>
+              </w:rPr>
+              <w:t>Identifies</w:t>
+            </w:r>
+            <w:proofErr w:type="gramEnd"/>
+            <w:r>
+              <w:rPr>
+                <w:sz w:val="22"/>
+                <w:szCs w:val="22"/>
+              </w:rPr>
+              <w:t xml:space="preserve"> trend pair</w:t>
+            </w:r>
+          </w:p>
+        </w:tc>
+        <w:tc>
+          <w:tcPr>
+            <w:tcW w:w="3150" w:type="dxa"/>
+          </w:tcPr>
+          <w:p>
+            <w:pPr>
+              <w:rPr>
+                <w:sz w:val="22"/>
+                <w:szCs w:val="22"/>
+              </w:rPr>
+            </w:pPr>
+            <w:r>
+              <w:rPr>
+                <w:sz w:val="22"/>
+                <w:szCs w:val="22"/>
+              </w:rPr>
+              <w:t xml:space="preserve">If different between Cycles, the name of the corresponding trend variable </w:t>
+            </w:r>
+          </w:p>
+        </w:tc>
+        <w:tc>
+          <w:tcPr>
+            <w:tcW w:w="1031" w:type="dxa"/>
+          </w:tcPr>
+          <w:p>
+            <w:pPr>
+              <w:rPr>
+                <w:sz w:val="22"/>
+                <w:szCs w:val="22"/>
+              </w:rPr>
+            </w:pPr>
+            <w:r>
+              <w:rPr>
+                <w:sz w:val="22"/>
+                <w:szCs w:val="22"/>
+              </w:rPr>
+              <w:t>yes</w:t>
+            </w:r>
+          </w:p>
+        </w:tc>
+      </w:tr>
+      <w:tr>
+        <w:tc>
+          <w:tcPr>
+            <w:tcW w:w="2425" w:type="dxa"/>
+          </w:tcPr>
+          <w:p>
+            <w:pPr>
+              <w:rPr>
+                <w:sz w:val="22"/>
+                <w:szCs w:val="22"/>
+              </w:rPr>
+            </w:pPr>
+            <w:proofErr w:type="spellStart"/>
+            <w:proofErr w:type="gramStart"/>
+            <w:r>
+              <w:rPr>
+                <w:sz w:val="22"/>
+                <w:szCs w:val="22"/>
+                <w:lang w:val="fr-FR"/>
+              </w:rPr>
+              <w:t>soft</w:t>
+            </w:r>
+            <w:proofErr w:type="gramEnd"/>
+            <w:r>
+              <w:rPr>
+                <w:sz w:val="22"/>
+                <w:szCs w:val="22"/>
+                <w:lang w:val="fr-FR"/>
+              </w:rPr>
+              <w:t>_trend_explanation</w:t>
+            </w:r>
+            <w:proofErr w:type="spellEnd"/>
+          </w:p>
+        </w:tc>
+        <w:tc>
+          <w:tcPr>
+            <w:tcW w:w="2790" w:type="dxa"/>
+          </w:tcPr>
+          <w:p>
+            <w:pPr>
+              <w:rPr>
+                <w:sz w:val="22"/>
+                <w:szCs w:val="22"/>
+              </w:rPr>
+            </w:pPr>
+            <w:r>
+              <w:rPr>
+                <w:sz w:val="22"/>
+                <w:szCs w:val="22"/>
+              </w:rPr>
+              <w:t>Differences between Cycles</w:t>
+            </w:r>
+          </w:p>
+        </w:tc>
+        <w:tc>
+          <w:tcPr>
+            <w:tcW w:w="3150" w:type="dxa"/>
+          </w:tcPr>
+          <w:p>
+            <w:pPr>
+              <w:rPr>
+                <w:sz w:val="22"/>
+                <w:szCs w:val="22"/>
+              </w:rPr>
+            </w:pPr>
+            <w:r>
+              <w:rPr>
+                <w:sz w:val="22"/>
+                <w:szCs w:val="22"/>
+              </w:rPr>
+              <w:t xml:space="preserve">PIAAC’s documented explanation </w:t>
+            </w:r>
+          </w:p>
+        </w:tc>
+        <w:tc>
+          <w:tcPr>
+            <w:tcW w:w="1031" w:type="dxa"/>
+          </w:tcPr>
+          <w:p>
+            <w:pPr>
+              <w:rPr>
+                <w:sz w:val="22"/>
+                <w:szCs w:val="22"/>
+              </w:rPr>
+            </w:pPr>
+            <w:r>
+              <w:rPr>
+                <w:sz w:val="22"/>
+                <w:szCs w:val="22"/>
+              </w:rPr>
+              <w:t xml:space="preserve">yes, </w:t>
+            </w:r>
+            <w:r>
+              <w:rPr>
+                <w:sz w:val="22"/>
+                <w:szCs w:val="22"/>
+              </w:rPr>
+              <w:t>if</w:t>
+            </w:r>
+            <w:r>
+              <w:rPr>
+                <w:sz w:val="22"/>
+                <w:szCs w:val="22"/>
+              </w:rPr>
+              <w:t xml:space="preserve"> trend = “Soft”</w:t>
+            </w:r>
+          </w:p>
+        </w:tc>
+      </w:tr>
+      <w:tr>
+        <w:tc>
+          <w:tcPr>
+            <w:tcW w:w="2425" w:type="dxa"/>
+          </w:tcPr>
+          <w:p>
+            <w:pPr>
+              <w:rPr>
+                <w:sz w:val="22"/>
+                <w:szCs w:val="22"/>
+                <w:lang w:val="fr-FR"/>
+              </w:rPr>
+            </w:pPr>
+            <w:proofErr w:type="spellStart"/>
+            <w:proofErr w:type="gramStart"/>
+            <w:r>
+              <w:rPr>
+                <w:sz w:val="22"/>
+                <w:szCs w:val="22"/>
+                <w:lang w:val="fr-FR"/>
+              </w:rPr>
+              <w:t>c</w:t>
+            </w:r>
+            <w:proofErr w:type="gramEnd"/>
+            <w:r>
+              <w:rPr>
+                <w:sz w:val="22"/>
+                <w:szCs w:val="22"/>
+                <w:lang w:val="fr-FR"/>
+              </w:rPr>
+              <w:t>_vars</w:t>
+            </w:r>
+            <w:proofErr w:type="spellEnd"/>
+          </w:p>
+        </w:tc>
+        <w:tc>
+          <w:tcPr>
+            <w:tcW w:w="2790" w:type="dxa"/>
+          </w:tcPr>
+          <w:p>
+            <w:pPr>
+              <w:rPr>
+                <w:sz w:val="22"/>
+                <w:szCs w:val="22"/>
+              </w:rPr>
+            </w:pPr>
+            <w:r>
+              <w:rPr>
+                <w:sz w:val="22"/>
+                <w:szCs w:val="22"/>
+              </w:rPr>
+              <w:t>Related variables</w:t>
+            </w:r>
+          </w:p>
+        </w:tc>
+        <w:tc>
+          <w:tcPr>
+            <w:tcW w:w="3150" w:type="dxa"/>
+          </w:tcPr>
+          <w:p>
+            <w:pPr>
+              <w:rPr>
+                <w:sz w:val="22"/>
+                <w:szCs w:val="22"/>
+              </w:rPr>
+            </w:pPr>
+            <w:r>
+              <w:rPr>
+                <w:sz w:val="22"/>
+                <w:szCs w:val="22"/>
+              </w:rPr>
+              <w:t>Compiles base variables for derived measures, and similar variables</w:t>
+            </w:r>
+          </w:p>
+        </w:tc>
+        <w:tc>
+          <w:tcPr>
+            <w:tcW w:w="1031" w:type="dxa"/>
+          </w:tcPr>
+          <w:p>
+            <w:pPr>
+              <w:rPr>
+                <w:sz w:val="22"/>
+                <w:szCs w:val="22"/>
+              </w:rPr>
+            </w:pPr>
+            <w:r>
+              <w:rPr>
+                <w:sz w:val="22"/>
+                <w:szCs w:val="22"/>
+              </w:rPr>
+              <w:t>yes</w:t>
+            </w:r>
+          </w:p>
+        </w:tc>
+      </w:tr>
+      <w:tr>
+        <w:tc>
+          <w:tcPr>
+            <w:tcW w:w="2425" w:type="dxa"/>
+          </w:tcPr>
+          <w:p>
+            <w:pPr>
+              <w:rPr>
+                <w:sz w:val="22"/>
+                <w:szCs w:val="22"/>
+                <w:lang w:val="fr-FR"/>
+              </w:rPr>
+            </w:pPr>
+            <w:proofErr w:type="spellStart"/>
+            <w:r>
+              <w:rPr>
+                <w:sz w:val="22"/>
+                <w:szCs w:val="22"/>
+              </w:rPr>
+              <w:t>notin</w:t>
+            </w:r>
+            <w:proofErr w:type="spellEnd"/>
+          </w:p>
+        </w:tc>
+        <w:tc>
+          <w:tcPr>
+            <w:tcW w:w="2790" w:type="dxa"/>
+          </w:tcPr>
+          <w:p>
+            <w:pPr>
+              <w:rPr>
+                <w:sz w:val="22"/>
+                <w:szCs w:val="22"/>
+              </w:rPr>
+            </w:pPr>
+            <w:r>
+              <w:rPr>
+                <w:sz w:val="22"/>
+                <w:szCs w:val="22"/>
+              </w:rPr>
+              <w:t xml:space="preserve">If all </w:t>
+            </w:r>
+            <w:proofErr w:type="gramStart"/>
+            <w:r>
+              <w:rPr>
+                <w:sz w:val="22"/>
+                <w:szCs w:val="22"/>
+              </w:rPr>
+              <w:t>missing</w:t>
+            </w:r>
+            <w:proofErr w:type="gramEnd"/>
+            <w:r>
+              <w:rPr>
+                <w:sz w:val="22"/>
+                <w:szCs w:val="22"/>
+              </w:rPr>
+              <w:t xml:space="preserve"> in PUF for DE &amp; UK Cycle 1</w:t>
+            </w:r>
+          </w:p>
+        </w:tc>
+        <w:tc>
+          <w:tcPr>
+            <w:tcW w:w="3150" w:type="dxa"/>
+          </w:tcPr>
+          <w:p>
+            <w:pPr>
+              <w:rPr>
+                <w:sz w:val="22"/>
+                <w:szCs w:val="22"/>
+              </w:rPr>
+            </w:pPr>
+            <w:r>
+              <w:rPr>
+                <w:sz w:val="22"/>
+                <w:szCs w:val="22"/>
+              </w:rPr>
+              <w:t>1 = Yes</w:t>
+            </w:r>
+          </w:p>
+        </w:tc>
+        <w:tc>
+          <w:tcPr>
+            <w:tcW w:w="1031" w:type="dxa"/>
+          </w:tcPr>
+          <w:p>
+            <w:pPr>
+              <w:rPr>
+                <w:sz w:val="22"/>
+                <w:szCs w:val="22"/>
+              </w:rPr>
+            </w:pPr>
+            <w:r>
+              <w:rPr>
+                <w:sz w:val="22"/>
+                <w:szCs w:val="22"/>
+              </w:rPr>
+              <w:t>no</w:t>
+            </w:r>
+          </w:p>
+        </w:tc>
+      </w:tr>
+      <w:tr>
+        <w:tc>
+          <w:tcPr>
+            <w:tcW w:w="2425" w:type="dxa"/>
+          </w:tcPr>
+          <w:p>
+            <w:pPr>
+              <w:rPr>
+                <w:sz w:val="22"/>
+                <w:szCs w:val="22"/>
+              </w:rPr>
+            </w:pPr>
+            <w:r>
+              <w:rPr>
+                <w:sz w:val="22"/>
+                <w:szCs w:val="22"/>
+              </w:rPr>
+              <w:t>notin2</w:t>
+            </w:r>
+          </w:p>
+        </w:tc>
+        <w:tc>
+          <w:tcPr>
+            <w:tcW w:w="2790" w:type="dxa"/>
+          </w:tcPr>
+          <w:p>
+            <w:pPr>
+              <w:rPr>
+                <w:sz w:val="22"/>
+                <w:szCs w:val="22"/>
+              </w:rPr>
+            </w:pPr>
+            <w:r>
+              <w:rPr>
+                <w:sz w:val="22"/>
+                <w:szCs w:val="22"/>
+              </w:rPr>
+              <w:t xml:space="preserve">If all </w:t>
+            </w:r>
+            <w:proofErr w:type="gramStart"/>
+            <w:r>
+              <w:rPr>
+                <w:sz w:val="22"/>
+                <w:szCs w:val="22"/>
+              </w:rPr>
+              <w:t>missing</w:t>
+            </w:r>
+            <w:proofErr w:type="gramEnd"/>
+            <w:r>
+              <w:rPr>
+                <w:sz w:val="22"/>
+                <w:szCs w:val="22"/>
+              </w:rPr>
+              <w:t xml:space="preserve"> in PUR for DE &amp; UK Cycle 2</w:t>
+            </w:r>
+          </w:p>
+        </w:tc>
+        <w:tc>
+          <w:tcPr>
+            <w:tcW w:w="3150" w:type="dxa"/>
+          </w:tcPr>
+          <w:p>
+            <w:pPr>
+              <w:rPr>
+                <w:sz w:val="22"/>
+                <w:szCs w:val="22"/>
+                <w:lang w:val="it-IT"/>
+              </w:rPr>
+            </w:pPr>
+            <w:r>
+              <w:rPr>
+                <w:sz w:val="22"/>
+                <w:szCs w:val="22"/>
+                <w:lang w:val="it-IT"/>
+              </w:rPr>
+              <w:t>1 = Yes</w:t>
+            </w:r>
+          </w:p>
+        </w:tc>
+        <w:tc>
+          <w:tcPr>
+            <w:tcW w:w="1031" w:type="dxa"/>
+          </w:tcPr>
+          <w:p>
+            <w:pPr>
+              <w:rPr>
+                <w:sz w:val="22"/>
+                <w:szCs w:val="22"/>
+                <w:lang w:val="it-IT"/>
+              </w:rPr>
+            </w:pPr>
+            <w:r>
+              <w:rPr>
+                <w:sz w:val="22"/>
+                <w:szCs w:val="22"/>
+                <w:lang w:val="it-IT"/>
+              </w:rPr>
+              <w:t>no</w:t>
+            </w:r>
+          </w:p>
+        </w:tc>
+      </w:tr>
+      <w:tr>
+        <w:trPr>
+          <w:trHeight w:val="589"/>
+        </w:trPr>
+        <w:tc>
+          <w:tcPr>
+            <w:tcW w:w="2425" w:type="dxa"/>
+          </w:tcPr>
+          <w:p>
+            <w:pPr>
+              <w:rPr>
+                <w:sz w:val="22"/>
+                <w:szCs w:val="22"/>
+              </w:rPr>
+            </w:pPr>
+            <w:r>
+              <w:rPr>
+                <w:sz w:val="22"/>
+                <w:szCs w:val="22"/>
+              </w:rPr>
+              <w:t>none</w:t>
+            </w:r>
+          </w:p>
+        </w:tc>
+        <w:tc>
+          <w:tcPr>
+            <w:tcW w:w="2790" w:type="dxa"/>
+          </w:tcPr>
+          <w:p>
+            <w:pPr>
+              <w:rPr>
+                <w:sz w:val="22"/>
+                <w:szCs w:val="22"/>
+              </w:rPr>
+            </w:pPr>
+            <w:r>
+              <w:rPr>
+                <w:sz w:val="22"/>
+                <w:szCs w:val="22"/>
+              </w:rPr>
+              <w:t>If missing for both Cycles and countr</w:t>
+            </w:r>
+            <w:r>
+              <w:rPr>
+                <w:sz w:val="22"/>
+                <w:szCs w:val="22"/>
+              </w:rPr>
+              <w:t>ies</w:t>
+            </w:r>
+          </w:p>
+        </w:tc>
+        <w:tc>
+          <w:tcPr>
+            <w:tcW w:w="3150" w:type="dxa"/>
+          </w:tcPr>
+          <w:p>
+            <w:pPr>
+              <w:pStyle w:val="ListParagraph"/>
+              <w:numPr>
+                <w:ilvl w:val="0"/>
+                <w:numId w:val="2"/>
+              </w:numPr>
+              <w:spacing w:after="160" w:line="216" w:lineRule="auto"/>
+              <w:ind w:left="310" w:hanging="267"/>
+              <w:rPr>
+                <w:sz w:val="22"/>
+                <w:szCs w:val="22"/>
+              </w:rPr>
+            </w:pPr>
+            <w:r>
+              <w:rPr>
+                <w:sz w:val="22"/>
+                <w:szCs w:val="22"/>
+              </w:rPr>
+              <w:t>Yes</w:t>
+            </w:r>
+          </w:p>
+          <w:p>
+            <w:pPr>
+              <w:pStyle w:val="ListParagraph"/>
+              <w:numPr>
+                <w:ilvl w:val="0"/>
+                <w:numId w:val="2"/>
+              </w:numPr>
+              <w:spacing w:after="160" w:line="216" w:lineRule="auto"/>
+              <w:ind w:left="310" w:hanging="267"/>
+              <w:rPr>
+                <w:sz w:val="22"/>
+                <w:szCs w:val="22"/>
+              </w:rPr>
+            </w:pPr>
+            <w:r>
+              <w:rPr>
+                <w:sz w:val="22"/>
+                <w:szCs w:val="22"/>
+              </w:rPr>
+              <w:t>No</w:t>
+            </w:r>
+          </w:p>
+        </w:tc>
+        <w:tc>
+          <w:tcPr>
+            <w:tcW w:w="1031" w:type="dxa"/>
+          </w:tcPr>
+          <w:p>
+            <w:pPr>
+              <w:rPr>
+                <w:sz w:val="22"/>
+                <w:szCs w:val="22"/>
+              </w:rPr>
+            </w:pPr>
+            <w:r>
+              <w:rPr>
+                <w:sz w:val="22"/>
+                <w:szCs w:val="22"/>
+              </w:rPr>
+              <w:t>yes</w:t>
+            </w:r>
+          </w:p>
+        </w:tc>
+      </w:tr>
+    </w:tbl>
+    <w:p>
+      <w:pPr>
+        <w:spacing w:after="0"/>
+        <w:rPr>
+          <w:sz w:val="20"/>
+          <w:szCs w:val="20"/>
+        </w:rPr>
+      </w:pPr>
+      <w:proofErr w:type="spellStart"/>
+      <w:r>
+        <w:rPr>
+          <w:sz w:val="20"/>
+          <w:szCs w:val="20"/>
+          <w:vertAlign w:val="superscript"/>
+        </w:rPr>
+        <w:t>a</w:t>
+      </w:r>
+      <w:r>
+        <w:rPr>
+          <w:sz w:val="20"/>
+          <w:szCs w:val="20"/>
+        </w:rPr>
+        <w:t>Except</w:t>
+      </w:r>
+      <w:proofErr w:type="spellEnd"/>
+      <w:r>
+        <w:rPr>
+          <w:sz w:val="20"/>
+          <w:szCs w:val="20"/>
+        </w:rPr>
+        <w:t xml:space="preserve"> for derived variables which use the PIAAC documentation descriptive wording</w:t>
+      </w:r>
+    </w:p>
+    <w:p>
+      <w:pPr>
+        <w:spacing w:after="0"/>
+        <w:rPr>
+          <w:sz w:val="20"/>
+          <w:szCs w:val="20"/>
+        </w:rPr>
+      </w:pPr>
+      <w:proofErr w:type="spellStart"/>
+      <w:r>
+        <w:rPr>
+          <w:sz w:val="20"/>
+          <w:szCs w:val="20"/>
+          <w:vertAlign w:val="superscript"/>
+        </w:rPr>
+        <w:t>b</w:t>
+      </w:r>
+      <w:r>
+        <w:rPr>
+          <w:sz w:val="20"/>
+          <w:szCs w:val="20"/>
+        </w:rPr>
+        <w:t>There</w:t>
+      </w:r>
+      <w:proofErr w:type="spellEnd"/>
+      <w:r>
+        <w:rPr>
+          <w:sz w:val="20"/>
+          <w:szCs w:val="20"/>
+        </w:rPr>
+        <w:t xml:space="preserve"> uncertainty here (room for development) because of the diverse sources for this information</w:t>
+      </w:r>
+    </w:p>
+    <w:p>
+      <w:pPr>
+        <w:spacing w:after="0"/>
+        <w:rPr>
+          <w:sz w:val="20"/>
+          <w:szCs w:val="20"/>
+        </w:rPr>
+      </w:pPr>
+      <w:proofErr w:type="spellStart"/>
+      <w:proofErr w:type="gramStart"/>
+      <w:r>
+        <w:rPr>
+          <w:sz w:val="20"/>
+          <w:szCs w:val="20"/>
+          <w:vertAlign w:val="superscript"/>
+        </w:rPr>
+        <w:t>c</w:t>
+      </w:r>
+      <w:r>
+        <w:rPr>
+          <w:sz w:val="20"/>
+          <w:szCs w:val="20"/>
+        </w:rPr>
+        <w:t>“</w:t>
+      </w:r>
+      <w:proofErr w:type="gramEnd"/>
+      <w:r>
+        <w:rPr>
+          <w:sz w:val="20"/>
+          <w:szCs w:val="20"/>
+        </w:rPr>
+        <w:t>Derived</w:t>
+      </w:r>
+      <w:proofErr w:type="spellEnd"/>
+      <w:r>
+        <w:rPr>
+          <w:sz w:val="20"/>
+          <w:szCs w:val="20"/>
+        </w:rPr>
+        <w:t>” indicates a constructed variable that exists in both Cycles, thus theoretically a trend, but measurement can differ. Should be investigated on a case-by-case basis for comparison</w:t>
+      </w:r>
+    </w:p>
+    <w:p>
+      <w:pPr>
+        <w:rPr>
+          <w:sz w:val="22"/>
+          <w:szCs w:val="22"/>
+        </w:rPr>
+      </w:pPr>
+    </w:p>
+    <w:p/>
     <w:sectPr>
       <w:pgSz w:w="12240" w:h="15840"/>
-      <w:pgMar w:top="1417" w:right="1417" w:bottom="1134" w:left="1417" w:header="720" w:footer="720" w:gutter="0"/>
+      <w:pgMar w:top="720" w:right="720" w:bottom="720" w:left="720" w:header="720" w:footer="720" w:gutter="0"/>
       <w:cols w:space="720"/>
       <w:docGrid w:linePitch="360"/>
     </w:sectPr>
   </w:body>
 </w:document>
+</file>
+
+<file path=word/numbering.xml><?xml version="1.0" encoding="utf-8"?>
+<w:numbering xmlns:wpc="http://schemas.microsoft.com/office/word/2010/wordprocessingCanvas" xmlns:cx="http://schemas.microsoft.com/office/drawing/2014/chartex" xmlns:cx1="http://schemas.microsoft.com/office/drawing/2015/9/8/chartex" xmlns:cx2="http://schemas.microsoft.com/office/drawing/2015/10/21/chartex" xmlns:cx3="http://schemas.microsoft.com/office/drawing/2016/5/9/chartex" xmlns:cx4="http://schemas.microsoft.com/office/drawing/2016/5/10/chartex" xmlns:cx5="http://schemas.microsoft.com/office/drawing/2016/5/11/chartex" xmlns:cx6="http://schemas.microsoft.com/office/drawing/2016/5/12/chartex" xmlns:cx7="http://schemas.microsoft.com/office/drawing/2016/5/13/chartex" xmlns:cx8="http://schemas.microsoft.com/office/drawing/2016/5/14/chartex" xmlns:mc="http://schemas.openxmlformats.org/markup-compatibility/2006" xmlns:aink="http://schemas.microsoft.com/office/drawing/2016/ink" xmlns:am3d="http://schemas.microsoft.com/office/drawing/2017/model3d" xmlns:o="urn:schemas-microsoft-com:office:office" xmlns:oel="http://schemas.microsoft.com/office/2019/extlst" xmlns:r="http://schemas.openxmlformats.org/officeDocument/2006/relationships" xmlns:m="http://schemas.openxmlformats.org/officeDocument/2006/math" xmlns:v="urn:schemas-microsoft-com:vml" xmlns:wp14="http://schemas.microsoft.com/office/word/2010/wordprocessingDrawing" xmlns:wp="http://schemas.openxmlformats.org/drawingml/2006/wordprocessingDrawing" xmlns:w10="urn:schemas-microsoft-com:office:word" xmlns:w="http://schemas.openxmlformats.org/wordprocessingml/2006/main" xmlns:w14="http://schemas.microsoft.com/office/word/2010/wordml" xmlns:w15="http://schemas.microsoft.com/office/word/2012/wordml" xmlns:w16cex="http://schemas.microsoft.com/office/word/2018/wordml/cex" xmlns:w16cid="http://schemas.microsoft.com/office/word/2016/wordml/cid" xmlns:w16="http://schemas.microsoft.com/office/word/2018/wordml" xmlns:w16du="http://schemas.microsoft.com/office/word/2023/wordml/word16du" xmlns:w16sdtdh="http://schemas.microsoft.com/office/word/2020/wordml/sdtdatahash" xmlns:w16sdtfl="http://schemas.microsoft.com/office/word/2024/wordml/sdtformatlock" xmlns:w16se="http://schemas.microsoft.com/office/word/2015/wordml/symex" xmlns:wpg="http://schemas.microsoft.com/office/word/2010/wordprocessingGroup" xmlns:wpi="http://schemas.microsoft.com/office/word/2010/wordprocessingInk" xmlns:wne="http://schemas.microsoft.com/office/word/2006/wordml" xmlns:wps="http://schemas.microsoft.com/office/word/2010/wordprocessingShape" mc:Ignorable="w14 w15 w16se w16cid w16 w16cex w16sdtdh w16sdtfl w16du wp14">
+  <w:abstractNum w:abstractNumId="0" w15:restartNumberingAfterBreak="0">
+    <w:nsid w:val="744A0E07"/>
+    <w:multiLevelType w:val="hybridMultilevel"/>
+    <w:tmpl w:val="49FA7DD4"/>
+    <w:lvl w:ilvl="0" w:tplc="0409000F">
+      <w:start w:val="1"/>
+      <w:numFmt w:val="decimal"/>
+      <w:lvlText w:val="%1."/>
+      <w:lvlJc w:val="left"/>
+      <w:pPr>
+        <w:ind w:left="720" w:hanging="360"/>
+      </w:pPr>
+      <w:rPr>
+        <w:rFonts w:hint="default"/>
+      </w:rPr>
+    </w:lvl>
+    <w:lvl w:ilvl="1" w:tplc="04090019">
+      <w:start w:val="1"/>
+      <w:numFmt w:val="lowerLetter"/>
+      <w:lvlText w:val="%2."/>
+      <w:lvlJc w:val="left"/>
+      <w:pPr>
+        <w:ind w:left="1440" w:hanging="360"/>
+      </w:pPr>
+    </w:lvl>
+    <w:lvl w:ilvl="2" w:tplc="0409001B" w:tentative="1">
+      <w:start w:val="1"/>
+      <w:numFmt w:val="lowerRoman"/>
+      <w:lvlText w:val="%3."/>
+      <w:lvlJc w:val="right"/>
+      <w:pPr>
+        <w:ind w:left="2160" w:hanging="180"/>
+      </w:pPr>
+    </w:lvl>
+    <w:lvl w:ilvl="3" w:tplc="0409000F" w:tentative="1">
+      <w:start w:val="1"/>
+      <w:numFmt w:val="decimal"/>
+      <w:lvlText w:val="%4."/>
+      <w:lvlJc w:val="left"/>
+      <w:pPr>
+        <w:ind w:left="2880" w:hanging="360"/>
+      </w:pPr>
+    </w:lvl>
+    <w:lvl w:ilvl="4" w:tplc="04090019" w:tentative="1">
+      <w:start w:val="1"/>
+      <w:numFmt w:val="lowerLetter"/>
+      <w:lvlText w:val="%5."/>
+      <w:lvlJc w:val="left"/>
+      <w:pPr>
+        <w:ind w:left="3600" w:hanging="360"/>
+      </w:pPr>
+    </w:lvl>
+    <w:lvl w:ilvl="5" w:tplc="0409001B" w:tentative="1">
+      <w:start w:val="1"/>
+      <w:numFmt w:val="lowerRoman"/>
+      <w:lvlText w:val="%6."/>
+      <w:lvlJc w:val="right"/>
+      <w:pPr>
+        <w:ind w:left="4320" w:hanging="180"/>
+      </w:pPr>
+    </w:lvl>
+    <w:lvl w:ilvl="6" w:tplc="0409000F" w:tentative="1">
+      <w:start w:val="1"/>
+      <w:numFmt w:val="decimal"/>
+      <w:lvlText w:val="%7."/>
+      <w:lvlJc w:val="left"/>
+      <w:pPr>
+        <w:ind w:left="5040" w:hanging="360"/>
+      </w:pPr>
+    </w:lvl>
+    <w:lvl w:ilvl="7" w:tplc="04090019" w:tentative="1">
+      <w:start w:val="1"/>
+      <w:numFmt w:val="lowerLetter"/>
+      <w:lvlText w:val="%8."/>
+      <w:lvlJc w:val="left"/>
+      <w:pPr>
+        <w:ind w:left="5760" w:hanging="360"/>
+      </w:pPr>
+    </w:lvl>
+    <w:lvl w:ilvl="8" w:tplc="0409001B" w:tentative="1">
+      <w:start w:val="1"/>
+      <w:numFmt w:val="lowerRoman"/>
+      <w:lvlText w:val="%9."/>
+      <w:lvlJc w:val="right"/>
+      <w:pPr>
+        <w:ind w:left="6480" w:hanging="180"/>
+      </w:pPr>
+    </w:lvl>
+  </w:abstractNum>
+  <w:abstractNum w:abstractNumId="1" w15:restartNumberingAfterBreak="0">
+    <w:nsid w:val="7D021B84"/>
+    <w:multiLevelType w:val="hybridMultilevel"/>
+    <w:tmpl w:val="50600330"/>
+    <w:lvl w:ilvl="0" w:tplc="137CC864">
+      <w:start w:val="1"/>
+      <w:numFmt w:val="bullet"/>
+      <w:lvlText w:val=""/>
+      <w:lvlJc w:val="left"/>
+      <w:pPr>
+        <w:ind w:left="720" w:hanging="360"/>
+      </w:pPr>
+      <w:rPr>
+        <w:rFonts w:ascii="Symbol" w:eastAsiaTheme="minorHAnsi" w:hAnsi="Symbol" w:cstheme="minorBidi" w:hint="default"/>
+      </w:rPr>
+    </w:lvl>
+    <w:lvl w:ilvl="1" w:tplc="04090003" w:tentative="1">
+      <w:start w:val="1"/>
+      <w:numFmt w:val="bullet"/>
+      <w:lvlText w:val="o"/>
+      <w:lvlJc w:val="left"/>
+      <w:pPr>
+        <w:ind w:left="1440" w:hanging="360"/>
+      </w:pPr>
+      <w:rPr>
+        <w:rFonts w:ascii="Courier New" w:hAnsi="Courier New" w:cs="Courier New" w:hint="default"/>
+      </w:rPr>
+    </w:lvl>
+    <w:lvl w:ilvl="2" w:tplc="04090005" w:tentative="1">
+      <w:start w:val="1"/>
+      <w:numFmt w:val="bullet"/>
+      <w:lvlText w:val=""/>
+      <w:lvlJc w:val="left"/>
+      <w:pPr>
+        <w:ind w:left="2160" w:hanging="360"/>
+      </w:pPr>
+      <w:rPr>
+        <w:rFonts w:ascii="Wingdings" w:hAnsi="Wingdings" w:hint="default"/>
+      </w:rPr>
+    </w:lvl>
+    <w:lvl w:ilvl="3" w:tplc="04090001" w:tentative="1">
+      <w:start w:val="1"/>
+      <w:numFmt w:val="bullet"/>
+      <w:lvlText w:val=""/>
+      <w:lvlJc w:val="left"/>
+      <w:pPr>
+        <w:ind w:left="2880" w:hanging="360"/>
+      </w:pPr>
+      <w:rPr>
+        <w:rFonts w:ascii="Symbol" w:hAnsi="Symbol" w:hint="default"/>
+      </w:rPr>
+    </w:lvl>
+    <w:lvl w:ilvl="4" w:tplc="04090003" w:tentative="1">
+      <w:start w:val="1"/>
+      <w:numFmt w:val="bullet"/>
+      <w:lvlText w:val="o"/>
+      <w:lvlJc w:val="left"/>
+      <w:pPr>
+        <w:ind w:left="3600" w:hanging="360"/>
+      </w:pPr>
+      <w:rPr>
+        <w:rFonts w:ascii="Courier New" w:hAnsi="Courier New" w:cs="Courier New" w:hint="default"/>
+      </w:rPr>
+    </w:lvl>
+    <w:lvl w:ilvl="5" w:tplc="04090005" w:tentative="1">
+      <w:start w:val="1"/>
+      <w:numFmt w:val="bullet"/>
+      <w:lvlText w:val=""/>
+      <w:lvlJc w:val="left"/>
+      <w:pPr>
+        <w:ind w:left="4320" w:hanging="360"/>
+      </w:pPr>
+      <w:rPr>
+        <w:rFonts w:ascii="Wingdings" w:hAnsi="Wingdings" w:hint="default"/>
+      </w:rPr>
+    </w:lvl>
+    <w:lvl w:ilvl="6" w:tplc="04090001" w:tentative="1">
+      <w:start w:val="1"/>
+      <w:numFmt w:val="bullet"/>
+      <w:lvlText w:val=""/>
+      <w:lvlJc w:val="left"/>
+      <w:pPr>
+        <w:ind w:left="5040" w:hanging="360"/>
+      </w:pPr>
+      <w:rPr>
+        <w:rFonts w:ascii="Symbol" w:hAnsi="Symbol" w:hint="default"/>
+      </w:rPr>
+    </w:lvl>
+    <w:lvl w:ilvl="7" w:tplc="04090003" w:tentative="1">
+      <w:start w:val="1"/>
+      <w:numFmt w:val="bullet"/>
+      <w:lvlText w:val="o"/>
+      <w:lvlJc w:val="left"/>
+      <w:pPr>
+        <w:ind w:left="5760" w:hanging="360"/>
+      </w:pPr>
+      <w:rPr>
+        <w:rFonts w:ascii="Courier New" w:hAnsi="Courier New" w:cs="Courier New" w:hint="default"/>
+      </w:rPr>
+    </w:lvl>
+    <w:lvl w:ilvl="8" w:tplc="04090005" w:tentative="1">
+      <w:start w:val="1"/>
+      <w:numFmt w:val="bullet"/>
+      <w:lvlText w:val=""/>
+      <w:lvlJc w:val="left"/>
+      <w:pPr>
+        <w:ind w:left="6480" w:hanging="360"/>
+      </w:pPr>
+      <w:rPr>
+        <w:rFonts w:ascii="Wingdings" w:hAnsi="Wingdings" w:hint="default"/>
+      </w:rPr>
+    </w:lvl>
+  </w:abstractNum>
+  <w:num w:numId="1" w16cid:durableId="954219134">
+    <w:abstractNumId w:val="0"/>
+  </w:num>
+  <w:num w:numId="2" w16cid:durableId="1724598810">
+    <w:abstractNumId w:val="1"/>
+  </w:num>
+</w:numbering>
 </file>
 
 <file path=word/styles.xml><?xml version="1.0" encoding="utf-8"?>
@@ -632,18 +4169,13 @@
     <w:link w:val="Heading1Char"/>
     <w:uiPriority w:val="9"/>
     <w:qFormat/>
-    <w:rsid w:val="00782DCD"/>
+    <w:rsid w:val="00436321"/>
     <w:pPr>
-      <w:keepNext/>
-      <w:keepLines/>
-      <w:spacing w:before="360" w:after="80"/>
       <w:outlineLvl w:val="0"/>
     </w:pPr>
     <w:rPr>
-      <w:rFonts w:asciiTheme="majorHAnsi" w:eastAsiaTheme="majorEastAsia" w:hAnsiTheme="majorHAnsi" w:cstheme="majorBidi"/>
-      <w:color w:val="0F4761" w:themeColor="accent1" w:themeShade="BF"/>
-      <w:sz w:val="40"/>
-      <w:szCs w:val="40"/>
+      <w:b/>
+      <w:bCs/>
     </w:rPr>
   </w:style>
   <w:style w:type="paragraph" w:styleId="Heading2">
@@ -856,12 +4388,10 @@
     <w:basedOn w:val="DefaultParagraphFont"/>
     <w:link w:val="Heading1"/>
     <w:uiPriority w:val="9"/>
-    <w:rsid w:val="00782DCD"/>
+    <w:rsid w:val="00436321"/>
     <w:rPr>
-      <w:rFonts w:asciiTheme="majorHAnsi" w:eastAsiaTheme="majorEastAsia" w:hAnsiTheme="majorHAnsi" w:cstheme="majorBidi"/>
-      <w:color w:val="0F4761" w:themeColor="accent1" w:themeShade="BF"/>
-      <w:sz w:val="40"/>
-      <w:szCs w:val="40"/>
+      <w:b/>
+      <w:bCs/>
     </w:rPr>
   </w:style>
   <w:style w:type="character" w:customStyle="1" w:styleId="Heading2Char">
@@ -1164,6 +4694,25 @@
       <w:shd w:val="clear" w:color="auto" w:fill="E1DFDD"/>
     </w:rPr>
   </w:style>
+  <w:style w:type="table" w:styleId="TableGrid">
+    <w:name w:val="Table Grid"/>
+    <w:basedOn w:val="TableNormal"/>
+    <w:uiPriority w:val="39"/>
+    <w:rsid w:val="005C75BB"/>
+    <w:pPr>
+      <w:spacing w:after="0" w:line="240" w:lineRule="auto"/>
+    </w:pPr>
+    <w:tblPr>
+      <w:tblBorders>
+        <w:top w:val="single" w:sz="4" w:space="0" w:color="auto"/>
+        <w:left w:val="single" w:sz="4" w:space="0" w:color="auto"/>
+        <w:bottom w:val="single" w:sz="4" w:space="0" w:color="auto"/>
+        <w:right w:val="single" w:sz="4" w:space="0" w:color="auto"/>
+        <w:insideH w:val="single" w:sz="4" w:space="0" w:color="auto"/>
+        <w:insideV w:val="single" w:sz="4" w:space="0" w:color="auto"/>
+      </w:tblBorders>
+    </w:tblPr>
+  </w:style>
 </w:styles>
 </file>
 

</xml_diff>